<commit_message>
Dodao prvu tacku u seminarskom
</commit_message>
<xml_diff>
--- a/seminarski.docx
+++ b/seminarski.docx
@@ -3500,9 +3500,9 @@
         </w:rPr>
       </w:pPr>
       <w:bookmarkStart w:id="1" w:name="_Toc195696227"/>
-      <w:bookmarkStart w:id="2" w:name="_Toc436203377"/>
-      <w:bookmarkStart w:id="3" w:name="_Toc452813577"/>
-      <w:bookmarkStart w:id="4" w:name="_Toc202175354"/>
+      <w:bookmarkStart w:id="2" w:name="_Toc202175354"/>
+      <w:bookmarkStart w:id="3" w:name="_Toc436203377"/>
+      <w:bookmarkStart w:id="4" w:name="_Toc452813577"/>
       <w:proofErr w:type="spellStart"/>
       <w:r>
         <w:rPr>
@@ -3514,7 +3514,7 @@
         <w:t>Uvod</w:t>
       </w:r>
       <w:bookmarkEnd w:id="1"/>
-      <w:bookmarkEnd w:id="4"/>
+      <w:bookmarkEnd w:id="2"/>
       <w:proofErr w:type="spellEnd"/>
     </w:p>
     <w:p>
@@ -3587,19 +3587,15 @@
     </w:p>
     <w:p>
       <w:pPr>
-        <w:pStyle w:val="Listenabsatz"/>
-        <w:numPr>
-          <w:ilvl w:val="0"/>
-          <w:numId w:val="52"/>
-        </w:numPr>
-      </w:pPr>
-      <w:proofErr w:type="spellStart"/>
-      <w:r>
-        <w:t>Zašto</w:t>
-      </w:r>
-      <w:proofErr w:type="spellEnd"/>
-      <w:r>
-        <w:t xml:space="preserve"> je </w:t>
+        <w:ind w:left="720"/>
+      </w:pPr>
+      <w:proofErr w:type="spellStart"/>
+      <w:r>
+        <w:t>Automatizovano</w:t>
+      </w:r>
+      <w:proofErr w:type="spellEnd"/>
+      <w:r>
+        <w:t xml:space="preserve"> </w:t>
       </w:r>
       <w:proofErr w:type="spellStart"/>
       <w:r>
@@ -3627,7 +3623,47 @@
       </w:r>
       <w:proofErr w:type="spellStart"/>
       <w:r>
-        <w:t>važno</w:t>
+        <w:t>postaje</w:t>
+      </w:r>
+      <w:proofErr w:type="spellEnd"/>
+      <w:r>
+        <w:t xml:space="preserve"> </w:t>
+      </w:r>
+      <w:proofErr w:type="spellStart"/>
+      <w:r>
+        <w:t>sve</w:t>
+      </w:r>
+      <w:proofErr w:type="spellEnd"/>
+      <w:r>
+        <w:t xml:space="preserve"> </w:t>
+      </w:r>
+      <w:proofErr w:type="spellStart"/>
+      <w:r>
+        <w:t>značajniji</w:t>
+      </w:r>
+      <w:proofErr w:type="spellEnd"/>
+      <w:r>
+        <w:t xml:space="preserve"> </w:t>
+      </w:r>
+      <w:proofErr w:type="spellStart"/>
+      <w:r>
+        <w:t>aspekt</w:t>
+      </w:r>
+      <w:proofErr w:type="spellEnd"/>
+      <w:r>
+        <w:t xml:space="preserve"> </w:t>
+      </w:r>
+      <w:proofErr w:type="spellStart"/>
+      <w:r>
+        <w:t>savremenih</w:t>
+      </w:r>
+      <w:proofErr w:type="spellEnd"/>
+      <w:r>
+        <w:t xml:space="preserve"> </w:t>
+      </w:r>
+      <w:proofErr w:type="spellStart"/>
+      <w:r>
+        <w:t>sistema</w:t>
       </w:r>
       <w:proofErr w:type="spellEnd"/>
       <w:r>
@@ -3635,7 +3671,31 @@
       </w:r>
       <w:proofErr w:type="spellStart"/>
       <w:r>
-        <w:t>sigurnost</w:t>
+        <w:t>pomoć</w:t>
+      </w:r>
+      <w:proofErr w:type="spellEnd"/>
+      <w:r>
+        <w:t xml:space="preserve"> </w:t>
+      </w:r>
+      <w:proofErr w:type="spellStart"/>
+      <w:r>
+        <w:t>vozaču</w:t>
+      </w:r>
+      <w:proofErr w:type="spellEnd"/>
+      <w:r>
+        <w:t xml:space="preserve"> (ADAS – Advanced Driver Assistance Systems), </w:t>
+      </w:r>
+      <w:proofErr w:type="spellStart"/>
+      <w:r>
+        <w:t>kao</w:t>
+      </w:r>
+      <w:proofErr w:type="spellEnd"/>
+      <w:r>
+        <w:t xml:space="preserve"> </w:t>
+      </w:r>
+      <w:proofErr w:type="spellStart"/>
+      <w:r>
+        <w:t>i</w:t>
       </w:r>
       <w:proofErr w:type="spellEnd"/>
       <w:r>
@@ -3643,85 +3703,756 @@
       </w:r>
       <w:proofErr w:type="spellStart"/>
       <w:r>
+        <w:t>razvoju</w:t>
+      </w:r>
+      <w:proofErr w:type="spellEnd"/>
+      <w:r>
+        <w:t xml:space="preserve"> </w:t>
+      </w:r>
+      <w:proofErr w:type="spellStart"/>
+      <w:r>
+        <w:t>autonomnih</w:t>
+      </w:r>
+      <w:proofErr w:type="spellEnd"/>
+      <w:r>
+        <w:t xml:space="preserve"> </w:t>
+      </w:r>
+      <w:proofErr w:type="spellStart"/>
+      <w:r>
+        <w:t>vozila</w:t>
+      </w:r>
+      <w:proofErr w:type="spellEnd"/>
+      <w:r>
+        <w:t xml:space="preserve">. U </w:t>
+      </w:r>
+      <w:proofErr w:type="spellStart"/>
+      <w:r>
+        <w:t>dinamičnom</w:t>
+      </w:r>
+      <w:proofErr w:type="spellEnd"/>
+      <w:r>
+        <w:t xml:space="preserve"> </w:t>
+      </w:r>
+      <w:proofErr w:type="spellStart"/>
+      <w:r>
+        <w:t>i</w:t>
+      </w:r>
+      <w:proofErr w:type="spellEnd"/>
+      <w:r>
+        <w:t xml:space="preserve"> </w:t>
+      </w:r>
+      <w:proofErr w:type="spellStart"/>
+      <w:r>
+        <w:t>često</w:t>
+      </w:r>
+      <w:proofErr w:type="spellEnd"/>
+      <w:r>
+        <w:t xml:space="preserve"> </w:t>
+      </w:r>
+      <w:proofErr w:type="spellStart"/>
+      <w:r>
+        <w:t>nepredvidivom</w:t>
+      </w:r>
+      <w:proofErr w:type="spellEnd"/>
+      <w:r>
+        <w:t xml:space="preserve"> </w:t>
+      </w:r>
+      <w:proofErr w:type="spellStart"/>
+      <w:r>
+        <w:t>saobraćajnom</w:t>
+      </w:r>
+      <w:proofErr w:type="spellEnd"/>
+      <w:r>
+        <w:t xml:space="preserve"> </w:t>
+      </w:r>
+      <w:proofErr w:type="spellStart"/>
+      <w:r>
+        <w:t>okruženju</w:t>
+      </w:r>
+      <w:proofErr w:type="spellEnd"/>
+      <w:r>
+        <w:t xml:space="preserve">, </w:t>
+      </w:r>
+      <w:proofErr w:type="spellStart"/>
+      <w:r>
+        <w:t>pravovremeno</w:t>
+      </w:r>
+      <w:proofErr w:type="spellEnd"/>
+      <w:r>
+        <w:t xml:space="preserve"> </w:t>
+      </w:r>
+      <w:proofErr w:type="spellStart"/>
+      <w:r>
+        <w:t>i</w:t>
+      </w:r>
+      <w:proofErr w:type="spellEnd"/>
+      <w:r>
+        <w:t xml:space="preserve"> </w:t>
+      </w:r>
+      <w:proofErr w:type="spellStart"/>
+      <w:r>
+        <w:t>tačno</w:t>
+      </w:r>
+      <w:proofErr w:type="spellEnd"/>
+      <w:r>
+        <w:t xml:space="preserve"> </w:t>
+      </w:r>
+      <w:proofErr w:type="spellStart"/>
+      <w:r>
+        <w:t>prepoznavanje</w:t>
+      </w:r>
+      <w:proofErr w:type="spellEnd"/>
+      <w:r>
+        <w:t xml:space="preserve"> </w:t>
+      </w:r>
+      <w:proofErr w:type="spellStart"/>
+      <w:r>
+        <w:t>znakova</w:t>
+      </w:r>
+      <w:proofErr w:type="spellEnd"/>
+      <w:r>
+        <w:t xml:space="preserve"> </w:t>
+      </w:r>
+      <w:proofErr w:type="spellStart"/>
+      <w:r>
+        <w:t>može</w:t>
+      </w:r>
+      <w:proofErr w:type="spellEnd"/>
+      <w:r>
+        <w:t xml:space="preserve"> </w:t>
+      </w:r>
+      <w:proofErr w:type="spellStart"/>
+      <w:r>
+        <w:t>imati</w:t>
+      </w:r>
+      <w:proofErr w:type="spellEnd"/>
+      <w:r>
+        <w:t xml:space="preserve"> </w:t>
+      </w:r>
+      <w:proofErr w:type="spellStart"/>
+      <w:r>
+        <w:t>ključnu</w:t>
+      </w:r>
+      <w:proofErr w:type="spellEnd"/>
+      <w:r>
+        <w:t xml:space="preserve"> </w:t>
+      </w:r>
+      <w:proofErr w:type="spellStart"/>
+      <w:r>
+        <w:t>ulogu</w:t>
+      </w:r>
+      <w:proofErr w:type="spellEnd"/>
+      <w:r>
+        <w:t xml:space="preserve"> u </w:t>
+      </w:r>
+      <w:proofErr w:type="spellStart"/>
+      <w:r>
+        <w:t>sigurnosti</w:t>
+      </w:r>
+      <w:proofErr w:type="spellEnd"/>
+      <w:r>
+        <w:t xml:space="preserve"> </w:t>
+      </w:r>
+      <w:proofErr w:type="spellStart"/>
+      <w:r>
+        <w:t>putnika</w:t>
+      </w:r>
+      <w:proofErr w:type="spellEnd"/>
+      <w:r>
+        <w:t xml:space="preserve">, </w:t>
+      </w:r>
+      <w:proofErr w:type="spellStart"/>
+      <w:r>
+        <w:t>vozača</w:t>
+      </w:r>
+      <w:proofErr w:type="spellEnd"/>
+      <w:r>
+        <w:t xml:space="preserve"> </w:t>
+      </w:r>
+      <w:proofErr w:type="spellStart"/>
+      <w:r>
+        <w:t>i</w:t>
+      </w:r>
+      <w:proofErr w:type="spellEnd"/>
+      <w:r>
+        <w:t xml:space="preserve"> </w:t>
+      </w:r>
+      <w:proofErr w:type="spellStart"/>
+      <w:r>
+        <w:t>drugih</w:t>
+      </w:r>
+      <w:proofErr w:type="spellEnd"/>
+      <w:r>
+        <w:t xml:space="preserve"> </w:t>
+      </w:r>
+      <w:proofErr w:type="spellStart"/>
+      <w:r>
+        <w:t>učesnika</w:t>
+      </w:r>
+      <w:proofErr w:type="spellEnd"/>
+      <w:r>
+        <w:t xml:space="preserve"> u </w:t>
+      </w:r>
+      <w:proofErr w:type="spellStart"/>
+      <w:r>
         <w:t>saobraćaju</w:t>
       </w:r>
       <w:proofErr w:type="spellEnd"/>
+      <w:r>
+        <w:t xml:space="preserve">. </w:t>
+      </w:r>
+      <w:proofErr w:type="spellStart"/>
+      <w:r>
+        <w:t>Ljudi</w:t>
+      </w:r>
+      <w:proofErr w:type="spellEnd"/>
+      <w:r>
+        <w:t xml:space="preserve"> </w:t>
+      </w:r>
+      <w:proofErr w:type="spellStart"/>
+      <w:r>
+        <w:t>su</w:t>
+      </w:r>
+      <w:proofErr w:type="spellEnd"/>
+      <w:r>
+        <w:t xml:space="preserve"> </w:t>
+      </w:r>
+      <w:proofErr w:type="spellStart"/>
+      <w:r>
+        <w:t>skloni</w:t>
+      </w:r>
+      <w:proofErr w:type="spellEnd"/>
+      <w:r>
+        <w:t xml:space="preserve"> </w:t>
+      </w:r>
+      <w:proofErr w:type="spellStart"/>
+      <w:r>
+        <w:t>greškama</w:t>
+      </w:r>
+      <w:proofErr w:type="spellEnd"/>
+      <w:r>
+        <w:t xml:space="preserve"> </w:t>
+      </w:r>
+      <w:proofErr w:type="spellStart"/>
+      <w:r>
+        <w:t>usljed</w:t>
+      </w:r>
+      <w:proofErr w:type="spellEnd"/>
+      <w:r>
+        <w:t xml:space="preserve"> </w:t>
+      </w:r>
+      <w:proofErr w:type="spellStart"/>
+      <w:r>
+        <w:t>umora</w:t>
+      </w:r>
+      <w:proofErr w:type="spellEnd"/>
+      <w:r>
+        <w:t xml:space="preserve">, </w:t>
+      </w:r>
+      <w:proofErr w:type="spellStart"/>
+      <w:r>
+        <w:t>ometanja</w:t>
+      </w:r>
+      <w:proofErr w:type="spellEnd"/>
+      <w:r>
+        <w:t xml:space="preserve"> </w:t>
+      </w:r>
+      <w:proofErr w:type="spellStart"/>
+      <w:r>
+        <w:t>ili</w:t>
+      </w:r>
+      <w:proofErr w:type="spellEnd"/>
+      <w:r>
+        <w:t xml:space="preserve"> </w:t>
+      </w:r>
+      <w:proofErr w:type="spellStart"/>
+      <w:r>
+        <w:t>vremenskih</w:t>
+      </w:r>
+      <w:proofErr w:type="spellEnd"/>
+      <w:r>
+        <w:t xml:space="preserve"> </w:t>
+      </w:r>
+      <w:proofErr w:type="spellStart"/>
+      <w:r>
+        <w:t>uslova</w:t>
+      </w:r>
+      <w:proofErr w:type="spellEnd"/>
+      <w:r>
+        <w:t xml:space="preserve"> – </w:t>
+      </w:r>
+      <w:proofErr w:type="spellStart"/>
+      <w:r>
+        <w:t>stoga</w:t>
+      </w:r>
+      <w:proofErr w:type="spellEnd"/>
+      <w:r>
+        <w:t xml:space="preserve"> </w:t>
+      </w:r>
+      <w:proofErr w:type="spellStart"/>
+      <w:r>
+        <w:t>tehnologija</w:t>
+      </w:r>
+      <w:proofErr w:type="spellEnd"/>
+      <w:r>
+        <w:t xml:space="preserve"> </w:t>
+      </w:r>
+      <w:proofErr w:type="spellStart"/>
+      <w:r>
+        <w:t>koja</w:t>
+      </w:r>
+      <w:proofErr w:type="spellEnd"/>
+      <w:r>
+        <w:t xml:space="preserve"> </w:t>
+      </w:r>
+      <w:proofErr w:type="spellStart"/>
+      <w:r>
+        <w:t>automatski</w:t>
+      </w:r>
+      <w:proofErr w:type="spellEnd"/>
+      <w:r>
+        <w:t xml:space="preserve"> </w:t>
+      </w:r>
+      <w:proofErr w:type="spellStart"/>
+      <w:r>
+        <w:t>prepoznaje</w:t>
+      </w:r>
+      <w:proofErr w:type="spellEnd"/>
+      <w:r>
+        <w:t xml:space="preserve"> </w:t>
+      </w:r>
+      <w:proofErr w:type="spellStart"/>
+      <w:r>
+        <w:t>znakove</w:t>
+      </w:r>
+      <w:proofErr w:type="spellEnd"/>
+      <w:r>
+        <w:t xml:space="preserve"> </w:t>
+      </w:r>
+      <w:proofErr w:type="spellStart"/>
+      <w:r>
+        <w:t>može</w:t>
+      </w:r>
+      <w:proofErr w:type="spellEnd"/>
+      <w:r>
+        <w:t xml:space="preserve"> </w:t>
+      </w:r>
+      <w:proofErr w:type="spellStart"/>
+      <w:r>
+        <w:t>znatno</w:t>
+      </w:r>
+      <w:proofErr w:type="spellEnd"/>
+      <w:r>
+        <w:t xml:space="preserve"> </w:t>
+      </w:r>
+      <w:proofErr w:type="spellStart"/>
+      <w:r>
+        <w:t>unaprijediti</w:t>
+      </w:r>
+      <w:proofErr w:type="spellEnd"/>
+      <w:r>
+        <w:t xml:space="preserve"> </w:t>
+      </w:r>
+      <w:proofErr w:type="spellStart"/>
+      <w:r>
+        <w:t>pažnju</w:t>
+      </w:r>
+      <w:proofErr w:type="spellEnd"/>
+      <w:r>
+        <w:t xml:space="preserve">, </w:t>
+      </w:r>
+      <w:proofErr w:type="spellStart"/>
+      <w:r>
+        <w:t>orijentaciju</w:t>
+      </w:r>
+      <w:proofErr w:type="spellEnd"/>
+      <w:r>
+        <w:t xml:space="preserve"> </w:t>
+      </w:r>
+      <w:proofErr w:type="spellStart"/>
+      <w:r>
+        <w:t>i</w:t>
+      </w:r>
+      <w:proofErr w:type="spellEnd"/>
+      <w:r>
+        <w:t xml:space="preserve"> </w:t>
+      </w:r>
+      <w:proofErr w:type="spellStart"/>
+      <w:r>
+        <w:t>pravovremenu</w:t>
+      </w:r>
+      <w:proofErr w:type="spellEnd"/>
+      <w:r>
+        <w:t xml:space="preserve"> </w:t>
+      </w:r>
+      <w:proofErr w:type="spellStart"/>
+      <w:r>
+        <w:t>reakciju</w:t>
+      </w:r>
+      <w:proofErr w:type="spellEnd"/>
+      <w:r>
+        <w:t xml:space="preserve"> </w:t>
+      </w:r>
+      <w:proofErr w:type="spellStart"/>
+      <w:r>
+        <w:t>vozača</w:t>
+      </w:r>
+      <w:proofErr w:type="spellEnd"/>
+      <w:r>
+        <w:t>.</w:t>
+      </w:r>
     </w:p>
     <w:p>
       <w:pPr>
-        <w:pStyle w:val="Listenabsatz"/>
-        <w:numPr>
-          <w:ilvl w:val="0"/>
-          <w:numId w:val="52"/>
-        </w:numPr>
-      </w:pPr>
-      <w:proofErr w:type="spellStart"/>
-      <w:r>
-        <w:t>Uloga</w:t>
-      </w:r>
-      <w:proofErr w:type="spellEnd"/>
-      <w:r>
-        <w:t xml:space="preserve"> u </w:t>
-      </w:r>
-      <w:proofErr w:type="spellStart"/>
-      <w:r>
-        <w:t>savremenim</w:t>
-      </w:r>
-      <w:proofErr w:type="spellEnd"/>
-      <w:r>
-        <w:t xml:space="preserve"> </w:t>
-      </w:r>
-      <w:proofErr w:type="spellStart"/>
-      <w:r>
-        <w:t>autonomnim</w:t>
-      </w:r>
-      <w:proofErr w:type="spellEnd"/>
-      <w:r>
-        <w:t xml:space="preserve"> </w:t>
-      </w:r>
-      <w:proofErr w:type="spellStart"/>
-      <w:r>
-        <w:t>vozilima</w:t>
-      </w:r>
-      <w:proofErr w:type="spellEnd"/>
-      <w:r>
-        <w:t xml:space="preserve"> </w:t>
-      </w:r>
-      <w:proofErr w:type="spellStart"/>
-      <w:r>
-        <w:t>i</w:t>
-      </w:r>
-      <w:proofErr w:type="spellEnd"/>
-      <w:r>
-        <w:t xml:space="preserve"> </w:t>
-      </w:r>
-      <w:proofErr w:type="spellStart"/>
-      <w:r>
-        <w:t>sistemima</w:t>
-      </w:r>
-      <w:proofErr w:type="spellEnd"/>
-      <w:r>
-        <w:t xml:space="preserve"> </w:t>
-      </w:r>
-      <w:proofErr w:type="spellStart"/>
-      <w:r>
-        <w:t>pomoći</w:t>
-      </w:r>
-      <w:proofErr w:type="spellEnd"/>
-      <w:r>
-        <w:t xml:space="preserve"> </w:t>
-      </w:r>
-      <w:proofErr w:type="spellStart"/>
-      <w:r>
-        <w:t>vozaču</w:t>
-      </w:r>
-      <w:proofErr w:type="spellEnd"/>
-      <w:r>
-        <w:t xml:space="preserve"> (ADAS)</w:t>
-      </w:r>
+        <w:ind w:left="720"/>
+      </w:pPr>
     </w:p>
     <w:p>
       <w:pPr>
+        <w:ind w:left="720"/>
+      </w:pPr>
+      <w:r>
+        <w:t xml:space="preserve">U </w:t>
+      </w:r>
+      <w:proofErr w:type="spellStart"/>
+      <w:r>
+        <w:t>kontekstu</w:t>
+      </w:r>
+      <w:proofErr w:type="spellEnd"/>
+      <w:r>
+        <w:t xml:space="preserve"> </w:t>
+      </w:r>
+      <w:proofErr w:type="spellStart"/>
+      <w:r>
+        <w:t>razvoja</w:t>
+      </w:r>
+      <w:proofErr w:type="spellEnd"/>
+      <w:r>
+        <w:t xml:space="preserve"> </w:t>
+      </w:r>
+      <w:proofErr w:type="spellStart"/>
+      <w:r>
+        <w:t>autonomnih</w:t>
+      </w:r>
+      <w:proofErr w:type="spellEnd"/>
+      <w:r>
+        <w:t xml:space="preserve"> </w:t>
+      </w:r>
+      <w:proofErr w:type="spellStart"/>
+      <w:r>
+        <w:t>vozila</w:t>
+      </w:r>
+      <w:proofErr w:type="spellEnd"/>
+      <w:r>
+        <w:t xml:space="preserve">, </w:t>
+      </w:r>
+      <w:proofErr w:type="spellStart"/>
+      <w:r>
+        <w:t>prepoznavanje</w:t>
+      </w:r>
+      <w:proofErr w:type="spellEnd"/>
+      <w:r>
+        <w:t xml:space="preserve"> </w:t>
+      </w:r>
+      <w:proofErr w:type="spellStart"/>
+      <w:r>
+        <w:t>saobraćajnih</w:t>
+      </w:r>
+      <w:proofErr w:type="spellEnd"/>
+      <w:r>
+        <w:t xml:space="preserve"> </w:t>
+      </w:r>
+      <w:proofErr w:type="spellStart"/>
+      <w:r>
+        <w:t>znakova</w:t>
+      </w:r>
+      <w:proofErr w:type="spellEnd"/>
+      <w:r>
+        <w:t xml:space="preserve"> je </w:t>
+      </w:r>
+      <w:proofErr w:type="spellStart"/>
+      <w:r>
+        <w:t>fundamentalna</w:t>
+      </w:r>
+      <w:proofErr w:type="spellEnd"/>
+      <w:r>
+        <w:t xml:space="preserve"> </w:t>
+      </w:r>
+      <w:proofErr w:type="spellStart"/>
+      <w:r>
+        <w:t>komponenta</w:t>
+      </w:r>
+      <w:proofErr w:type="spellEnd"/>
+      <w:r>
+        <w:t xml:space="preserve"> </w:t>
+      </w:r>
+      <w:proofErr w:type="spellStart"/>
+      <w:r>
+        <w:t>percepcijskog</w:t>
+      </w:r>
+      <w:proofErr w:type="spellEnd"/>
+      <w:r>
+        <w:t xml:space="preserve"> </w:t>
+      </w:r>
+      <w:proofErr w:type="spellStart"/>
+      <w:r>
+        <w:t>sistema</w:t>
+      </w:r>
+      <w:proofErr w:type="spellEnd"/>
+      <w:r>
+        <w:t xml:space="preserve"> </w:t>
+      </w:r>
+      <w:proofErr w:type="spellStart"/>
+      <w:r>
+        <w:t>vozila</w:t>
+      </w:r>
+      <w:proofErr w:type="spellEnd"/>
+      <w:r>
+        <w:t xml:space="preserve">. </w:t>
+      </w:r>
+      <w:proofErr w:type="spellStart"/>
+      <w:r>
+        <w:t>Sistem</w:t>
+      </w:r>
+      <w:proofErr w:type="spellEnd"/>
+      <w:r>
+        <w:t xml:space="preserve"> mora </w:t>
+      </w:r>
+      <w:proofErr w:type="spellStart"/>
+      <w:r>
+        <w:t>biti</w:t>
+      </w:r>
+      <w:proofErr w:type="spellEnd"/>
+      <w:r>
+        <w:t xml:space="preserve"> </w:t>
+      </w:r>
+      <w:proofErr w:type="spellStart"/>
+      <w:r>
+        <w:t>sposoban</w:t>
+      </w:r>
+      <w:proofErr w:type="spellEnd"/>
+      <w:r>
+        <w:t xml:space="preserve"> da u </w:t>
+      </w:r>
+      <w:proofErr w:type="spellStart"/>
+      <w:r>
+        <w:t>realnom</w:t>
+      </w:r>
+      <w:proofErr w:type="spellEnd"/>
+      <w:r>
+        <w:t xml:space="preserve"> </w:t>
+      </w:r>
+      <w:proofErr w:type="spellStart"/>
+      <w:r>
+        <w:t>vremenu</w:t>
+      </w:r>
+      <w:proofErr w:type="spellEnd"/>
+      <w:r>
+        <w:t xml:space="preserve"> </w:t>
+      </w:r>
+      <w:proofErr w:type="spellStart"/>
+      <w:r>
+        <w:t>identifikuje</w:t>
+      </w:r>
+      <w:proofErr w:type="spellEnd"/>
+      <w:r>
+        <w:t xml:space="preserve"> </w:t>
+      </w:r>
+      <w:proofErr w:type="spellStart"/>
+      <w:r>
+        <w:t>znakove</w:t>
+      </w:r>
+      <w:proofErr w:type="spellEnd"/>
+      <w:r>
+        <w:t xml:space="preserve"> </w:t>
+      </w:r>
+      <w:proofErr w:type="spellStart"/>
+      <w:r>
+        <w:t>na</w:t>
+      </w:r>
+      <w:proofErr w:type="spellEnd"/>
+      <w:r>
+        <w:t xml:space="preserve"> putu, </w:t>
+      </w:r>
+      <w:proofErr w:type="spellStart"/>
+      <w:r>
+        <w:t>klasifikuje</w:t>
+      </w:r>
+      <w:proofErr w:type="spellEnd"/>
+      <w:r>
+        <w:t xml:space="preserve"> </w:t>
+      </w:r>
+      <w:proofErr w:type="spellStart"/>
+      <w:r>
+        <w:t>ih</w:t>
+      </w:r>
+      <w:proofErr w:type="spellEnd"/>
+      <w:r>
+        <w:t xml:space="preserve"> </w:t>
+      </w:r>
+      <w:proofErr w:type="spellStart"/>
+      <w:r>
+        <w:t>i</w:t>
+      </w:r>
+      <w:proofErr w:type="spellEnd"/>
+      <w:r>
+        <w:t xml:space="preserve"> </w:t>
+      </w:r>
+      <w:proofErr w:type="spellStart"/>
+      <w:r>
+        <w:t>donese</w:t>
+      </w:r>
+      <w:proofErr w:type="spellEnd"/>
+      <w:r>
+        <w:t xml:space="preserve"> </w:t>
+      </w:r>
+      <w:proofErr w:type="spellStart"/>
+      <w:r>
+        <w:t>odgovarajuće</w:t>
+      </w:r>
+      <w:proofErr w:type="spellEnd"/>
+      <w:r>
+        <w:t xml:space="preserve"> </w:t>
+      </w:r>
+      <w:proofErr w:type="spellStart"/>
+      <w:r>
+        <w:t>odluke</w:t>
+      </w:r>
+      <w:proofErr w:type="spellEnd"/>
+      <w:r>
+        <w:t xml:space="preserve"> – </w:t>
+      </w:r>
+      <w:proofErr w:type="spellStart"/>
+      <w:r>
+        <w:t>kao</w:t>
+      </w:r>
+      <w:proofErr w:type="spellEnd"/>
+      <w:r>
+        <w:t xml:space="preserve"> </w:t>
+      </w:r>
+      <w:proofErr w:type="spellStart"/>
+      <w:r>
+        <w:t>što</w:t>
+      </w:r>
+      <w:proofErr w:type="spellEnd"/>
+      <w:r>
+        <w:t xml:space="preserve"> </w:t>
+      </w:r>
+      <w:proofErr w:type="spellStart"/>
+      <w:r>
+        <w:t>su</w:t>
+      </w:r>
+      <w:proofErr w:type="spellEnd"/>
+      <w:r>
+        <w:t xml:space="preserve"> </w:t>
+      </w:r>
+      <w:proofErr w:type="spellStart"/>
+      <w:r>
+        <w:t>usporavanje</w:t>
+      </w:r>
+      <w:proofErr w:type="spellEnd"/>
+      <w:r>
+        <w:t xml:space="preserve">, </w:t>
+      </w:r>
+      <w:proofErr w:type="spellStart"/>
+      <w:r>
+        <w:t>zaustavljanje</w:t>
+      </w:r>
+      <w:proofErr w:type="spellEnd"/>
+      <w:r>
+        <w:t xml:space="preserve"> </w:t>
+      </w:r>
+      <w:proofErr w:type="spellStart"/>
+      <w:r>
+        <w:t>ili</w:t>
+      </w:r>
+      <w:proofErr w:type="spellEnd"/>
+      <w:r>
+        <w:t xml:space="preserve"> </w:t>
+      </w:r>
+      <w:proofErr w:type="spellStart"/>
+      <w:r>
+        <w:t>promjena</w:t>
+      </w:r>
+      <w:proofErr w:type="spellEnd"/>
+      <w:r>
+        <w:t xml:space="preserve"> </w:t>
+      </w:r>
+      <w:proofErr w:type="spellStart"/>
+      <w:r>
+        <w:t>pravca</w:t>
+      </w:r>
+      <w:proofErr w:type="spellEnd"/>
+      <w:r>
+        <w:t xml:space="preserve">. Time se </w:t>
+      </w:r>
+      <w:proofErr w:type="spellStart"/>
+      <w:r>
+        <w:t>omogućava</w:t>
+      </w:r>
+      <w:proofErr w:type="spellEnd"/>
+      <w:r>
+        <w:t xml:space="preserve"> </w:t>
+      </w:r>
+      <w:proofErr w:type="spellStart"/>
+      <w:r>
+        <w:t>sigurnije</w:t>
+      </w:r>
+      <w:proofErr w:type="spellEnd"/>
+      <w:r>
+        <w:t xml:space="preserve">, </w:t>
+      </w:r>
+      <w:proofErr w:type="spellStart"/>
+      <w:r>
+        <w:t>efikasnije</w:t>
+      </w:r>
+      <w:proofErr w:type="spellEnd"/>
+      <w:r>
+        <w:t xml:space="preserve"> </w:t>
+      </w:r>
+      <w:proofErr w:type="spellStart"/>
+      <w:r>
+        <w:t>i</w:t>
+      </w:r>
+      <w:proofErr w:type="spellEnd"/>
+      <w:r>
+        <w:t xml:space="preserve"> </w:t>
+      </w:r>
+      <w:proofErr w:type="spellStart"/>
+      <w:r>
+        <w:t>predvidivije</w:t>
+      </w:r>
+      <w:proofErr w:type="spellEnd"/>
+      <w:r>
+        <w:t xml:space="preserve"> </w:t>
+      </w:r>
+      <w:proofErr w:type="spellStart"/>
+      <w:r>
+        <w:t>ponašanje</w:t>
+      </w:r>
+      <w:proofErr w:type="spellEnd"/>
+      <w:r>
+        <w:t xml:space="preserve"> </w:t>
+      </w:r>
+      <w:proofErr w:type="spellStart"/>
+      <w:r>
+        <w:t>automobila</w:t>
+      </w:r>
+      <w:proofErr w:type="spellEnd"/>
+      <w:r>
+        <w:t xml:space="preserve"> u </w:t>
+      </w:r>
+      <w:proofErr w:type="spellStart"/>
+      <w:r>
+        <w:t>saobraćaju</w:t>
+      </w:r>
+      <w:proofErr w:type="spellEnd"/>
+      <w:r>
+        <w:t>.</w:t>
+      </w:r>
+    </w:p>
+    <w:p>
+      <w:pPr>
         <w:pStyle w:val="berschrift2"/>
         <w:rPr>
           <w:sz w:val="28"/>
@@ -3777,27 +4508,128 @@
         </w:rPr>
         <w:t xml:space="preserve"> rada</w:t>
       </w:r>
+      <w:bookmarkStart w:id="7" w:name="_Toc202175357"/>
       <w:bookmarkEnd w:id="6"/>
     </w:p>
     <w:p>
       <w:pPr>
-        <w:pStyle w:val="Listenabsatz"/>
-        <w:numPr>
-          <w:ilvl w:val="0"/>
-          <w:numId w:val="53"/>
-        </w:numPr>
-      </w:pPr>
-      <w:proofErr w:type="spellStart"/>
-      <w:r>
-        <w:t>Prikazati</w:t>
-      </w:r>
-      <w:proofErr w:type="spellEnd"/>
-      <w:r>
-        <w:t xml:space="preserve"> </w:t>
-      </w:r>
-      <w:proofErr w:type="spellStart"/>
-      <w:r>
-        <w:t>različite</w:t>
+        <w:ind w:left="720"/>
+      </w:pPr>
+      <w:proofErr w:type="spellStart"/>
+      <w:r>
+        <w:t>Cilj</w:t>
+      </w:r>
+      <w:proofErr w:type="spellEnd"/>
+      <w:r>
+        <w:t xml:space="preserve"> </w:t>
+      </w:r>
+      <w:proofErr w:type="spellStart"/>
+      <w:r>
+        <w:t>ovog</w:t>
+      </w:r>
+      <w:proofErr w:type="spellEnd"/>
+      <w:r>
+        <w:t xml:space="preserve"> rada je da se </w:t>
+      </w:r>
+      <w:proofErr w:type="spellStart"/>
+      <w:r>
+        <w:t>kroz</w:t>
+      </w:r>
+      <w:proofErr w:type="spellEnd"/>
+      <w:r>
+        <w:t xml:space="preserve"> </w:t>
+      </w:r>
+      <w:proofErr w:type="spellStart"/>
+      <w:r>
+        <w:t>teorijsku</w:t>
+      </w:r>
+      <w:proofErr w:type="spellEnd"/>
+      <w:r>
+        <w:t xml:space="preserve"> </w:t>
+      </w:r>
+      <w:proofErr w:type="spellStart"/>
+      <w:r>
+        <w:t>analizu</w:t>
+      </w:r>
+      <w:proofErr w:type="spellEnd"/>
+      <w:r>
+        <w:t xml:space="preserve"> </w:t>
+      </w:r>
+      <w:proofErr w:type="spellStart"/>
+      <w:r>
+        <w:t>i</w:t>
+      </w:r>
+      <w:proofErr w:type="spellEnd"/>
+      <w:r>
+        <w:t xml:space="preserve"> </w:t>
+      </w:r>
+      <w:proofErr w:type="spellStart"/>
+      <w:r>
+        <w:t>praktičnu</w:t>
+      </w:r>
+      <w:proofErr w:type="spellEnd"/>
+      <w:r>
+        <w:t xml:space="preserve"> </w:t>
+      </w:r>
+      <w:proofErr w:type="spellStart"/>
+      <w:r>
+        <w:t>implementaciju</w:t>
+      </w:r>
+      <w:proofErr w:type="spellEnd"/>
+      <w:r>
+        <w:t xml:space="preserve"> </w:t>
+      </w:r>
+      <w:proofErr w:type="spellStart"/>
+      <w:r>
+        <w:t>prikažu</w:t>
+      </w:r>
+      <w:proofErr w:type="spellEnd"/>
+      <w:r>
+        <w:t xml:space="preserve"> </w:t>
+      </w:r>
+      <w:proofErr w:type="spellStart"/>
+      <w:r>
+        <w:t>savremeni</w:t>
+      </w:r>
+      <w:proofErr w:type="spellEnd"/>
+      <w:r>
+        <w:t xml:space="preserve"> </w:t>
+      </w:r>
+      <w:proofErr w:type="spellStart"/>
+      <w:r>
+        <w:t>algoritmi</w:t>
+      </w:r>
+      <w:proofErr w:type="spellEnd"/>
+      <w:r>
+        <w:t xml:space="preserve"> za </w:t>
+      </w:r>
+      <w:proofErr w:type="spellStart"/>
+      <w:r>
+        <w:t>prepoznavanje</w:t>
+      </w:r>
+      <w:proofErr w:type="spellEnd"/>
+      <w:r>
+        <w:t xml:space="preserve"> </w:t>
+      </w:r>
+      <w:proofErr w:type="spellStart"/>
+      <w:r>
+        <w:t>saobraćajnih</w:t>
+      </w:r>
+      <w:proofErr w:type="spellEnd"/>
+      <w:r>
+        <w:t xml:space="preserve"> </w:t>
+      </w:r>
+      <w:proofErr w:type="spellStart"/>
+      <w:r>
+        <w:t>znakova</w:t>
+      </w:r>
+      <w:proofErr w:type="spellEnd"/>
+      <w:r>
+        <w:t xml:space="preserve"> </w:t>
+      </w:r>
+      <w:proofErr w:type="spellStart"/>
+      <w:r>
+        <w:t>koristeći</w:t>
       </w:r>
       <w:proofErr w:type="spellEnd"/>
       <w:r>
@@ -3809,11 +4641,35 @@
       </w:r>
       <w:proofErr w:type="spellEnd"/>
       <w:r>
-        <w:t xml:space="preserve"> za </w:t>
-      </w:r>
-      <w:proofErr w:type="spellStart"/>
-      <w:r>
-        <w:t>detekciju</w:t>
+        <w:t xml:space="preserve"> </w:t>
+      </w:r>
+      <w:proofErr w:type="spellStart"/>
+      <w:r>
+        <w:t>iz</w:t>
+      </w:r>
+      <w:proofErr w:type="spellEnd"/>
+      <w:r>
+        <w:t xml:space="preserve"> </w:t>
+      </w:r>
+      <w:proofErr w:type="spellStart"/>
+      <w:r>
+        <w:t>oblasti</w:t>
+      </w:r>
+      <w:proofErr w:type="spellEnd"/>
+      <w:r>
+        <w:t xml:space="preserve"> </w:t>
+      </w:r>
+      <w:proofErr w:type="spellStart"/>
+      <w:r>
+        <w:t>računarskog</w:t>
+      </w:r>
+      <w:proofErr w:type="spellEnd"/>
+      <w:r>
+        <w:t xml:space="preserve"> </w:t>
+      </w:r>
+      <w:proofErr w:type="spellStart"/>
+      <w:r>
+        <w:t>vida</w:t>
       </w:r>
       <w:proofErr w:type="spellEnd"/>
       <w:r>
@@ -3829,123 +4685,276 @@
       </w:r>
       <w:proofErr w:type="spellStart"/>
       <w:r>
-        <w:t>klasifikaciju</w:t>
-      </w:r>
-      <w:proofErr w:type="spellEnd"/>
-      <w:r>
-        <w:t xml:space="preserve"> </w:t>
-      </w:r>
-      <w:proofErr w:type="spellStart"/>
-      <w:r>
-        <w:t>saobraćajnih</w:t>
-      </w:r>
-      <w:proofErr w:type="spellEnd"/>
-      <w:r>
-        <w:t xml:space="preserve"> </w:t>
-      </w:r>
-      <w:proofErr w:type="spellStart"/>
-      <w:r>
-        <w:t>znakova</w:t>
-      </w:r>
-      <w:proofErr w:type="spellEnd"/>
+        <w:t>vještačke</w:t>
+      </w:r>
+      <w:proofErr w:type="spellEnd"/>
+      <w:r>
+        <w:t xml:space="preserve"> </w:t>
+      </w:r>
+      <w:proofErr w:type="spellStart"/>
+      <w:r>
+        <w:t>inteligencije</w:t>
+      </w:r>
+      <w:proofErr w:type="spellEnd"/>
+      <w:r>
+        <w:t xml:space="preserve">. </w:t>
+      </w:r>
+      <w:proofErr w:type="spellStart"/>
+      <w:r>
+        <w:t>Poseban</w:t>
+      </w:r>
+      <w:proofErr w:type="spellEnd"/>
+      <w:r>
+        <w:t xml:space="preserve"> </w:t>
+      </w:r>
+      <w:proofErr w:type="spellStart"/>
+      <w:r>
+        <w:t>fokus</w:t>
+      </w:r>
+      <w:proofErr w:type="spellEnd"/>
+      <w:r>
+        <w:t xml:space="preserve"> je </w:t>
+      </w:r>
+      <w:proofErr w:type="spellStart"/>
+      <w:r>
+        <w:t>stavljen</w:t>
+      </w:r>
+      <w:proofErr w:type="spellEnd"/>
+      <w:r>
+        <w:t xml:space="preserve"> </w:t>
+      </w:r>
+      <w:proofErr w:type="spellStart"/>
+      <w:r>
+        <w:t>na</w:t>
+      </w:r>
+      <w:proofErr w:type="spellEnd"/>
+      <w:r>
+        <w:t xml:space="preserve"> </w:t>
+      </w:r>
+      <w:proofErr w:type="spellStart"/>
+      <w:r>
+        <w:t>upoređivanje</w:t>
+      </w:r>
+      <w:proofErr w:type="spellEnd"/>
+      <w:r>
+        <w:t xml:space="preserve"> </w:t>
+      </w:r>
+      <w:proofErr w:type="spellStart"/>
+      <w:r>
+        <w:t>klasičnih</w:t>
+      </w:r>
+      <w:proofErr w:type="spellEnd"/>
+      <w:r>
+        <w:t xml:space="preserve"> </w:t>
+      </w:r>
+      <w:proofErr w:type="spellStart"/>
+      <w:r>
+        <w:t>pristupa</w:t>
+      </w:r>
+      <w:proofErr w:type="spellEnd"/>
+      <w:r>
+        <w:t xml:space="preserve"> </w:t>
+      </w:r>
+      <w:proofErr w:type="spellStart"/>
+      <w:r>
+        <w:t>obrade</w:t>
+      </w:r>
+      <w:proofErr w:type="spellEnd"/>
+      <w:r>
+        <w:t xml:space="preserve"> </w:t>
+      </w:r>
+      <w:proofErr w:type="spellStart"/>
+      <w:r>
+        <w:t>slike</w:t>
+      </w:r>
+      <w:proofErr w:type="spellEnd"/>
+      <w:r>
+        <w:t xml:space="preserve"> </w:t>
+      </w:r>
+      <w:proofErr w:type="spellStart"/>
+      <w:r>
+        <w:t>i</w:t>
+      </w:r>
+      <w:proofErr w:type="spellEnd"/>
+      <w:r>
+        <w:t xml:space="preserve"> </w:t>
+      </w:r>
+      <w:proofErr w:type="spellStart"/>
+      <w:r>
+        <w:t>algoritama</w:t>
+      </w:r>
+      <w:proofErr w:type="spellEnd"/>
+      <w:r>
+        <w:t xml:space="preserve"> </w:t>
+      </w:r>
+      <w:proofErr w:type="spellStart"/>
+      <w:r>
+        <w:t>mašinskog</w:t>
+      </w:r>
+      <w:proofErr w:type="spellEnd"/>
+      <w:r>
+        <w:t xml:space="preserve"> </w:t>
+      </w:r>
+      <w:proofErr w:type="spellStart"/>
+      <w:r>
+        <w:t>učenja</w:t>
+      </w:r>
+      <w:proofErr w:type="spellEnd"/>
+      <w:r>
+        <w:t xml:space="preserve"> </w:t>
+      </w:r>
+      <w:proofErr w:type="spellStart"/>
+      <w:r>
+        <w:t>sa</w:t>
+      </w:r>
+      <w:proofErr w:type="spellEnd"/>
+      <w:r>
+        <w:t xml:space="preserve"> </w:t>
+      </w:r>
+      <w:proofErr w:type="spellStart"/>
+      <w:r>
+        <w:t>savremenim</w:t>
+      </w:r>
+      <w:proofErr w:type="spellEnd"/>
+      <w:r>
+        <w:t xml:space="preserve"> </w:t>
+      </w:r>
+      <w:proofErr w:type="spellStart"/>
+      <w:r>
+        <w:t>konvolucionim</w:t>
+      </w:r>
+      <w:proofErr w:type="spellEnd"/>
+      <w:r>
+        <w:t xml:space="preserve"> </w:t>
+      </w:r>
+      <w:proofErr w:type="spellStart"/>
+      <w:r>
+        <w:t>neuronskim</w:t>
+      </w:r>
+      <w:proofErr w:type="spellEnd"/>
+      <w:r>
+        <w:t xml:space="preserve"> </w:t>
+      </w:r>
+      <w:proofErr w:type="spellStart"/>
+      <w:r>
+        <w:t>mrežama</w:t>
+      </w:r>
+      <w:proofErr w:type="spellEnd"/>
+      <w:r>
+        <w:t xml:space="preserve"> (CNN), </w:t>
+      </w:r>
+      <w:proofErr w:type="spellStart"/>
+      <w:r>
+        <w:t>koje</w:t>
+      </w:r>
+      <w:proofErr w:type="spellEnd"/>
+      <w:r>
+        <w:t xml:space="preserve"> </w:t>
+      </w:r>
+      <w:proofErr w:type="spellStart"/>
+      <w:r>
+        <w:t>su</w:t>
+      </w:r>
+      <w:proofErr w:type="spellEnd"/>
+      <w:r>
+        <w:t xml:space="preserve"> </w:t>
+      </w:r>
+      <w:proofErr w:type="spellStart"/>
+      <w:r>
+        <w:t>pokazale</w:t>
+      </w:r>
+      <w:proofErr w:type="spellEnd"/>
+      <w:r>
+        <w:t xml:space="preserve"> </w:t>
+      </w:r>
+      <w:proofErr w:type="spellStart"/>
+      <w:r>
+        <w:t>izuzetne</w:t>
+      </w:r>
+      <w:proofErr w:type="spellEnd"/>
+      <w:r>
+        <w:t xml:space="preserve"> </w:t>
+      </w:r>
+      <w:proofErr w:type="spellStart"/>
+      <w:r>
+        <w:t>rezultate</w:t>
+      </w:r>
+      <w:proofErr w:type="spellEnd"/>
+      <w:r>
+        <w:t xml:space="preserve"> u </w:t>
+      </w:r>
+      <w:proofErr w:type="spellStart"/>
+      <w:r>
+        <w:t>detekciji</w:t>
+      </w:r>
+      <w:proofErr w:type="spellEnd"/>
+      <w:r>
+        <w:t xml:space="preserve"> </w:t>
+      </w:r>
+      <w:proofErr w:type="spellStart"/>
+      <w:r>
+        <w:t>i</w:t>
+      </w:r>
+      <w:proofErr w:type="spellEnd"/>
+      <w:r>
+        <w:t xml:space="preserve"> </w:t>
+      </w:r>
+      <w:proofErr w:type="spellStart"/>
+      <w:r>
+        <w:t>klasifikaciji</w:t>
+      </w:r>
+      <w:proofErr w:type="spellEnd"/>
+      <w:r>
+        <w:t xml:space="preserve"> </w:t>
+      </w:r>
+      <w:proofErr w:type="spellStart"/>
+      <w:r>
+        <w:t>vizuelnih</w:t>
+      </w:r>
+      <w:proofErr w:type="spellEnd"/>
+      <w:r>
+        <w:t xml:space="preserve"> </w:t>
+      </w:r>
+      <w:proofErr w:type="spellStart"/>
+      <w:r>
+        <w:t>objekata</w:t>
+      </w:r>
+      <w:proofErr w:type="spellEnd"/>
+      <w:r>
+        <w:t>.</w:t>
+      </w:r>
     </w:p>
     <w:p>
       <w:pPr>
-        <w:pStyle w:val="Listenabsatz"/>
-        <w:numPr>
-          <w:ilvl w:val="0"/>
-          <w:numId w:val="53"/>
-        </w:numPr>
-      </w:pPr>
-      <w:proofErr w:type="spellStart"/>
-      <w:r>
-        <w:t>Uporediti</w:t>
-      </w:r>
-      <w:proofErr w:type="spellEnd"/>
-      <w:r>
-        <w:t xml:space="preserve"> </w:t>
-      </w:r>
-      <w:proofErr w:type="spellStart"/>
-      <w:r>
-        <w:t>klasične</w:t>
-      </w:r>
-      <w:proofErr w:type="spellEnd"/>
-      <w:r>
-        <w:t xml:space="preserve"> </w:t>
-      </w:r>
-      <w:proofErr w:type="spellStart"/>
-      <w:r>
-        <w:t>metode</w:t>
-      </w:r>
-      <w:proofErr w:type="spellEnd"/>
-      <w:r>
-        <w:t xml:space="preserve"> </w:t>
-      </w:r>
-      <w:proofErr w:type="spellStart"/>
-      <w:r>
-        <w:t>i</w:t>
-      </w:r>
-      <w:proofErr w:type="spellEnd"/>
-      <w:r>
-        <w:t xml:space="preserve"> </w:t>
-      </w:r>
-      <w:proofErr w:type="spellStart"/>
-      <w:r>
-        <w:t>pristupe</w:t>
-      </w:r>
-      <w:proofErr w:type="spellEnd"/>
-      <w:r>
-        <w:t xml:space="preserve"> </w:t>
-      </w:r>
-      <w:proofErr w:type="spellStart"/>
-      <w:r>
-        <w:t>bazirane</w:t>
-      </w:r>
-      <w:proofErr w:type="spellEnd"/>
-      <w:r>
-        <w:t xml:space="preserve"> </w:t>
-      </w:r>
-      <w:proofErr w:type="spellStart"/>
-      <w:r>
-        <w:t>na</w:t>
-      </w:r>
-      <w:proofErr w:type="spellEnd"/>
-      <w:r>
-        <w:t xml:space="preserve"> </w:t>
-      </w:r>
-      <w:proofErr w:type="spellStart"/>
-      <w:r>
-        <w:t>neuronskim</w:t>
-      </w:r>
-      <w:proofErr w:type="spellEnd"/>
-      <w:r>
-        <w:t xml:space="preserve"> </w:t>
-      </w:r>
-      <w:proofErr w:type="spellStart"/>
-      <w:r>
-        <w:t>mrežama</w:t>
-      </w:r>
-      <w:proofErr w:type="spellEnd"/>
+        <w:ind w:left="720"/>
+      </w:pPr>
     </w:p>
     <w:p>
       <w:pPr>
-        <w:pStyle w:val="Listenabsatz"/>
-        <w:numPr>
-          <w:ilvl w:val="0"/>
-          <w:numId w:val="53"/>
-        </w:numPr>
-      </w:pPr>
-      <w:proofErr w:type="spellStart"/>
-      <w:r>
-        <w:t>Prikaz</w:t>
-      </w:r>
-      <w:proofErr w:type="spellEnd"/>
-      <w:r>
-        <w:t xml:space="preserve"> </w:t>
-      </w:r>
-      <w:proofErr w:type="spellStart"/>
-      <w:r>
-        <w:t>sopstvene</w:t>
+        <w:ind w:left="720"/>
+      </w:pPr>
+      <w:r>
+        <w:t xml:space="preserve">Rad </w:t>
+      </w:r>
+      <w:proofErr w:type="spellStart"/>
+      <w:r>
+        <w:t>takođe</w:t>
+      </w:r>
+      <w:proofErr w:type="spellEnd"/>
+      <w:r>
+        <w:t xml:space="preserve"> </w:t>
+      </w:r>
+      <w:proofErr w:type="spellStart"/>
+      <w:r>
+        <w:t>prikazuje</w:t>
+      </w:r>
+      <w:proofErr w:type="spellEnd"/>
+      <w:r>
+        <w:t xml:space="preserve"> </w:t>
+      </w:r>
+      <w:proofErr w:type="spellStart"/>
+      <w:r>
+        <w:t>proces</w:t>
       </w:r>
       <w:proofErr w:type="spellEnd"/>
       <w:r>
@@ -3961,15 +4970,79 @@
       </w:r>
       <w:proofErr w:type="spellStart"/>
       <w:r>
+        <w:t>sistema</w:t>
+      </w:r>
+      <w:proofErr w:type="spellEnd"/>
+      <w:r>
+        <w:t xml:space="preserve"> za </w:t>
+      </w:r>
+      <w:proofErr w:type="spellStart"/>
+      <w:r>
+        <w:t>prepoznavanje</w:t>
+      </w:r>
+      <w:proofErr w:type="spellEnd"/>
+      <w:r>
+        <w:t xml:space="preserve"> </w:t>
+      </w:r>
+      <w:proofErr w:type="spellStart"/>
+      <w:r>
+        <w:t>znakova</w:t>
+      </w:r>
+      <w:proofErr w:type="spellEnd"/>
+      <w:r>
+        <w:t xml:space="preserve"> u </w:t>
+      </w:r>
+      <w:proofErr w:type="spellStart"/>
+      <w:r>
+        <w:t>programskom</w:t>
+      </w:r>
+      <w:proofErr w:type="spellEnd"/>
+      <w:r>
+        <w:t xml:space="preserve"> </w:t>
+      </w:r>
+      <w:proofErr w:type="spellStart"/>
+      <w:r>
+        <w:t>jeziku</w:t>
+      </w:r>
+      <w:proofErr w:type="spellEnd"/>
+      <w:r>
+        <w:t xml:space="preserve"> Python, </w:t>
+      </w:r>
+      <w:proofErr w:type="spellStart"/>
+      <w:r>
+        <w:t>korištenjem</w:t>
+      </w:r>
+      <w:proofErr w:type="spellEnd"/>
+      <w:r>
+        <w:t xml:space="preserve"> </w:t>
+      </w:r>
+      <w:proofErr w:type="spellStart"/>
+      <w:r>
+        <w:t>biblioteka</w:t>
+      </w:r>
+      <w:proofErr w:type="spellEnd"/>
+      <w:r>
+        <w:t xml:space="preserve"> </w:t>
+      </w:r>
+      <w:proofErr w:type="spellStart"/>
+      <w:r>
+        <w:t>poput</w:t>
+      </w:r>
+      <w:proofErr w:type="spellEnd"/>
+      <w:r>
+        <w:t xml:space="preserve"> OpenCV, scikit-image </w:t>
+      </w:r>
+      <w:proofErr w:type="spellStart"/>
+      <w:r>
         <w:t>i</w:t>
       </w:r>
       <w:proofErr w:type="spellEnd"/>
       <w:r>
-        <w:t xml:space="preserve"> </w:t>
-      </w:r>
-      <w:proofErr w:type="spellStart"/>
-      <w:r>
-        <w:t>evaluacija</w:t>
+        <w:t xml:space="preserve"> TensorFlow. </w:t>
+      </w:r>
+      <w:proofErr w:type="spellStart"/>
+      <w:r>
+        <w:t>Evaluacija</w:t>
       </w:r>
       <w:proofErr w:type="spellEnd"/>
       <w:r>
@@ -3980,7 +5053,107 @@
         <w:t>rezultata</w:t>
       </w:r>
       <w:proofErr w:type="spellEnd"/>
+      <w:r>
+        <w:t xml:space="preserve"> je </w:t>
+      </w:r>
+      <w:proofErr w:type="spellStart"/>
+      <w:r>
+        <w:t>sprovedena</w:t>
+      </w:r>
+      <w:proofErr w:type="spellEnd"/>
+      <w:r>
+        <w:t xml:space="preserve"> </w:t>
+      </w:r>
+      <w:proofErr w:type="spellStart"/>
+      <w:r>
+        <w:t>na</w:t>
+      </w:r>
+      <w:proofErr w:type="spellEnd"/>
+      <w:r>
+        <w:t xml:space="preserve"> </w:t>
+      </w:r>
+      <w:proofErr w:type="spellStart"/>
+      <w:r>
+        <w:t>standardizovanom</w:t>
+      </w:r>
+      <w:proofErr w:type="spellEnd"/>
+      <w:r>
+        <w:t xml:space="preserve"> </w:t>
+      </w:r>
+      <w:proofErr w:type="spellStart"/>
+      <w:r>
+        <w:t>datasetu</w:t>
+      </w:r>
+      <w:proofErr w:type="spellEnd"/>
+      <w:r>
+        <w:t xml:space="preserve"> GTSRB (German Traffic Sign Recognition Benchmark), </w:t>
+      </w:r>
+      <w:proofErr w:type="spellStart"/>
+      <w:r>
+        <w:t>uz</w:t>
+      </w:r>
+      <w:proofErr w:type="spellEnd"/>
+      <w:r>
+        <w:t xml:space="preserve"> </w:t>
+      </w:r>
+      <w:proofErr w:type="spellStart"/>
+      <w:r>
+        <w:t>prikaz</w:t>
+      </w:r>
+      <w:proofErr w:type="spellEnd"/>
+      <w:r>
+        <w:t xml:space="preserve"> </w:t>
+      </w:r>
+      <w:proofErr w:type="spellStart"/>
+      <w:r>
+        <w:t>metrika</w:t>
+      </w:r>
+      <w:proofErr w:type="spellEnd"/>
+      <w:r>
+        <w:t xml:space="preserve"> </w:t>
+      </w:r>
+      <w:proofErr w:type="spellStart"/>
+      <w:r>
+        <w:t>tačnosti</w:t>
+      </w:r>
+      <w:proofErr w:type="spellEnd"/>
+      <w:r>
+        <w:t xml:space="preserve"> </w:t>
+      </w:r>
+      <w:proofErr w:type="spellStart"/>
+      <w:r>
+        <w:t>i</w:t>
+      </w:r>
+      <w:proofErr w:type="spellEnd"/>
+      <w:r>
+        <w:t xml:space="preserve"> </w:t>
+      </w:r>
+      <w:proofErr w:type="spellStart"/>
+      <w:r>
+        <w:t>primjera</w:t>
+      </w:r>
+      <w:proofErr w:type="spellEnd"/>
+      <w:r>
+        <w:t xml:space="preserve"> </w:t>
+      </w:r>
+      <w:proofErr w:type="spellStart"/>
+      <w:r>
+        <w:t>iz</w:t>
+      </w:r>
+      <w:proofErr w:type="spellEnd"/>
+      <w:r>
+        <w:t xml:space="preserve"> </w:t>
+      </w:r>
+      <w:proofErr w:type="spellStart"/>
+      <w:r>
+        <w:t>prakse</w:t>
+      </w:r>
+      <w:proofErr w:type="spellEnd"/>
+      <w:r>
+        <w:t>.</w:t>
+      </w:r>
     </w:p>
+    <w:p/>
     <w:p>
       <w:pPr>
         <w:pStyle w:val="berschrift2"/>
@@ -3989,7 +5162,6 @@
           <w:szCs w:val="28"/>
         </w:rPr>
       </w:pPr>
-      <w:bookmarkStart w:id="7" w:name="_Toc202175357"/>
       <w:proofErr w:type="spellStart"/>
       <w:r>
         <w:rPr>
@@ -4010,6 +5182,944 @@
     </w:p>
     <w:p>
       <w:pPr>
+        <w:ind w:left="720"/>
+        <w:rPr>
+          <w:lang w:val="de-DE"/>
+        </w:rPr>
+      </w:pPr>
+      <w:r>
+        <w:rPr>
+          <w:lang w:val="de-DE"/>
+        </w:rPr>
+        <w:t xml:space="preserve">Rad je </w:t>
+      </w:r>
+      <w:proofErr w:type="spellStart"/>
+      <w:r>
+        <w:rPr>
+          <w:lang w:val="de-DE"/>
+        </w:rPr>
+        <w:t>organizovan</w:t>
+      </w:r>
+      <w:proofErr w:type="spellEnd"/>
+      <w:r>
+        <w:rPr>
+          <w:lang w:val="de-DE"/>
+        </w:rPr>
+        <w:t xml:space="preserve"> u </w:t>
+      </w:r>
+      <w:proofErr w:type="spellStart"/>
+      <w:r>
+        <w:rPr>
+          <w:lang w:val="de-DE"/>
+        </w:rPr>
+        <w:t>nekoliko</w:t>
+      </w:r>
+      <w:proofErr w:type="spellEnd"/>
+      <w:r>
+        <w:rPr>
+          <w:lang w:val="de-DE"/>
+        </w:rPr>
+        <w:t xml:space="preserve"> </w:t>
+      </w:r>
+      <w:proofErr w:type="spellStart"/>
+      <w:r>
+        <w:rPr>
+          <w:lang w:val="de-DE"/>
+        </w:rPr>
+        <w:t>logičkih</w:t>
+      </w:r>
+      <w:proofErr w:type="spellEnd"/>
+      <w:r>
+        <w:rPr>
+          <w:lang w:val="de-DE"/>
+        </w:rPr>
+        <w:t xml:space="preserve"> </w:t>
+      </w:r>
+      <w:proofErr w:type="spellStart"/>
+      <w:r>
+        <w:rPr>
+          <w:lang w:val="de-DE"/>
+        </w:rPr>
+        <w:t>cjelina</w:t>
+      </w:r>
+      <w:proofErr w:type="spellEnd"/>
+      <w:r>
+        <w:rPr>
+          <w:lang w:val="de-DE"/>
+        </w:rPr>
+        <w:t xml:space="preserve">. U </w:t>
+      </w:r>
+      <w:proofErr w:type="spellStart"/>
+      <w:r>
+        <w:rPr>
+          <w:lang w:val="de-DE"/>
+        </w:rPr>
+        <w:t>drugom</w:t>
+      </w:r>
+      <w:proofErr w:type="spellEnd"/>
+      <w:r>
+        <w:rPr>
+          <w:lang w:val="de-DE"/>
+        </w:rPr>
+        <w:t xml:space="preserve"> </w:t>
+      </w:r>
+      <w:proofErr w:type="spellStart"/>
+      <w:r>
+        <w:rPr>
+          <w:lang w:val="de-DE"/>
+        </w:rPr>
+        <w:t>poglavlju</w:t>
+      </w:r>
+      <w:proofErr w:type="spellEnd"/>
+      <w:r>
+        <w:rPr>
+          <w:lang w:val="de-DE"/>
+        </w:rPr>
+        <w:t xml:space="preserve"> </w:t>
+      </w:r>
+      <w:proofErr w:type="spellStart"/>
+      <w:r>
+        <w:rPr>
+          <w:lang w:val="de-DE"/>
+        </w:rPr>
+        <w:t>opisuje</w:t>
+      </w:r>
+      <w:proofErr w:type="spellEnd"/>
+      <w:r>
+        <w:rPr>
+          <w:lang w:val="de-DE"/>
+        </w:rPr>
+        <w:t xml:space="preserve"> se </w:t>
+      </w:r>
+      <w:proofErr w:type="spellStart"/>
+      <w:r>
+        <w:rPr>
+          <w:lang w:val="de-DE"/>
+        </w:rPr>
+        <w:t>teorijska</w:t>
+      </w:r>
+      <w:proofErr w:type="spellEnd"/>
+      <w:r>
+        <w:rPr>
+          <w:lang w:val="de-DE"/>
+        </w:rPr>
+        <w:t xml:space="preserve"> </w:t>
+      </w:r>
+      <w:proofErr w:type="spellStart"/>
+      <w:r>
+        <w:rPr>
+          <w:lang w:val="de-DE"/>
+        </w:rPr>
+        <w:t>osnova</w:t>
+      </w:r>
+      <w:proofErr w:type="spellEnd"/>
+      <w:r>
+        <w:rPr>
+          <w:lang w:val="de-DE"/>
+        </w:rPr>
+        <w:t xml:space="preserve"> </w:t>
+      </w:r>
+      <w:proofErr w:type="spellStart"/>
+      <w:r>
+        <w:rPr>
+          <w:lang w:val="de-DE"/>
+        </w:rPr>
+        <w:t>potrebna</w:t>
+      </w:r>
+      <w:proofErr w:type="spellEnd"/>
+      <w:r>
+        <w:rPr>
+          <w:lang w:val="de-DE"/>
+        </w:rPr>
+        <w:t xml:space="preserve"> </w:t>
+      </w:r>
+      <w:proofErr w:type="spellStart"/>
+      <w:r>
+        <w:rPr>
+          <w:lang w:val="de-DE"/>
+        </w:rPr>
+        <w:t>za</w:t>
+      </w:r>
+      <w:proofErr w:type="spellEnd"/>
+      <w:r>
+        <w:rPr>
+          <w:lang w:val="de-DE"/>
+        </w:rPr>
+        <w:t xml:space="preserve"> </w:t>
+      </w:r>
+      <w:proofErr w:type="spellStart"/>
+      <w:r>
+        <w:rPr>
+          <w:lang w:val="de-DE"/>
+        </w:rPr>
+        <w:t>razumijevanje</w:t>
+      </w:r>
+      <w:proofErr w:type="spellEnd"/>
+      <w:r>
+        <w:rPr>
+          <w:lang w:val="de-DE"/>
+        </w:rPr>
+        <w:t xml:space="preserve"> </w:t>
+      </w:r>
+      <w:proofErr w:type="spellStart"/>
+      <w:r>
+        <w:rPr>
+          <w:lang w:val="de-DE"/>
+        </w:rPr>
+        <w:t>računarskog</w:t>
+      </w:r>
+      <w:proofErr w:type="spellEnd"/>
+      <w:r>
+        <w:rPr>
+          <w:lang w:val="de-DE"/>
+        </w:rPr>
+        <w:t xml:space="preserve"> </w:t>
+      </w:r>
+      <w:proofErr w:type="spellStart"/>
+      <w:r>
+        <w:rPr>
+          <w:lang w:val="de-DE"/>
+        </w:rPr>
+        <w:t>vida</w:t>
+      </w:r>
+      <w:proofErr w:type="spellEnd"/>
+      <w:r>
+        <w:rPr>
+          <w:lang w:val="de-DE"/>
+        </w:rPr>
+        <w:t xml:space="preserve"> i </w:t>
+      </w:r>
+      <w:proofErr w:type="spellStart"/>
+      <w:r>
+        <w:rPr>
+          <w:lang w:val="de-DE"/>
+        </w:rPr>
+        <w:t>karakteristika</w:t>
+      </w:r>
+      <w:proofErr w:type="spellEnd"/>
+      <w:r>
+        <w:rPr>
+          <w:lang w:val="de-DE"/>
+        </w:rPr>
+        <w:t xml:space="preserve"> </w:t>
+      </w:r>
+      <w:proofErr w:type="spellStart"/>
+      <w:r>
+        <w:rPr>
+          <w:lang w:val="de-DE"/>
+        </w:rPr>
+        <w:t>saobraćajnih</w:t>
+      </w:r>
+      <w:proofErr w:type="spellEnd"/>
+      <w:r>
+        <w:rPr>
+          <w:lang w:val="de-DE"/>
+        </w:rPr>
+        <w:t xml:space="preserve"> </w:t>
+      </w:r>
+      <w:proofErr w:type="spellStart"/>
+      <w:r>
+        <w:rPr>
+          <w:lang w:val="de-DE"/>
+        </w:rPr>
+        <w:t>znakova</w:t>
+      </w:r>
+      <w:proofErr w:type="spellEnd"/>
+      <w:r>
+        <w:rPr>
+          <w:lang w:val="de-DE"/>
+        </w:rPr>
+        <w:t xml:space="preserve">. </w:t>
+      </w:r>
+      <w:proofErr w:type="spellStart"/>
+      <w:r>
+        <w:rPr>
+          <w:lang w:val="de-DE"/>
+        </w:rPr>
+        <w:t>Treće</w:t>
+      </w:r>
+      <w:proofErr w:type="spellEnd"/>
+      <w:r>
+        <w:rPr>
+          <w:lang w:val="de-DE"/>
+        </w:rPr>
+        <w:t xml:space="preserve"> </w:t>
+      </w:r>
+      <w:proofErr w:type="spellStart"/>
+      <w:r>
+        <w:rPr>
+          <w:lang w:val="de-DE"/>
+        </w:rPr>
+        <w:t>poglavlje</w:t>
+      </w:r>
+      <w:proofErr w:type="spellEnd"/>
+      <w:r>
+        <w:rPr>
+          <w:lang w:val="de-DE"/>
+        </w:rPr>
+        <w:t xml:space="preserve"> </w:t>
+      </w:r>
+      <w:proofErr w:type="spellStart"/>
+      <w:r>
+        <w:rPr>
+          <w:lang w:val="de-DE"/>
+        </w:rPr>
+        <w:t>detaljno</w:t>
+      </w:r>
+      <w:proofErr w:type="spellEnd"/>
+      <w:r>
+        <w:rPr>
+          <w:lang w:val="de-DE"/>
+        </w:rPr>
+        <w:t xml:space="preserve"> </w:t>
+      </w:r>
+      <w:proofErr w:type="spellStart"/>
+      <w:r>
+        <w:rPr>
+          <w:lang w:val="de-DE"/>
+        </w:rPr>
+        <w:t>prikazuje</w:t>
+      </w:r>
+      <w:proofErr w:type="spellEnd"/>
+      <w:r>
+        <w:rPr>
+          <w:lang w:val="de-DE"/>
+        </w:rPr>
+        <w:t xml:space="preserve"> </w:t>
+      </w:r>
+      <w:proofErr w:type="spellStart"/>
+      <w:r>
+        <w:rPr>
+          <w:lang w:val="de-DE"/>
+        </w:rPr>
+        <w:t>različite</w:t>
+      </w:r>
+      <w:proofErr w:type="spellEnd"/>
+      <w:r>
+        <w:rPr>
+          <w:lang w:val="de-DE"/>
+        </w:rPr>
+        <w:t xml:space="preserve"> </w:t>
+      </w:r>
+      <w:proofErr w:type="spellStart"/>
+      <w:r>
+        <w:rPr>
+          <w:lang w:val="de-DE"/>
+        </w:rPr>
+        <w:t>metode</w:t>
+      </w:r>
+      <w:proofErr w:type="spellEnd"/>
+      <w:r>
+        <w:rPr>
+          <w:lang w:val="de-DE"/>
+        </w:rPr>
+        <w:t xml:space="preserve"> </w:t>
+      </w:r>
+      <w:proofErr w:type="spellStart"/>
+      <w:r>
+        <w:rPr>
+          <w:lang w:val="de-DE"/>
+        </w:rPr>
+        <w:t>detekcije</w:t>
+      </w:r>
+      <w:proofErr w:type="spellEnd"/>
+      <w:r>
+        <w:rPr>
+          <w:lang w:val="de-DE"/>
+        </w:rPr>
+        <w:t xml:space="preserve"> i </w:t>
+      </w:r>
+      <w:proofErr w:type="spellStart"/>
+      <w:r>
+        <w:rPr>
+          <w:lang w:val="de-DE"/>
+        </w:rPr>
+        <w:t>klasifikacije</w:t>
+      </w:r>
+      <w:proofErr w:type="spellEnd"/>
+      <w:r>
+        <w:rPr>
+          <w:lang w:val="de-DE"/>
+        </w:rPr>
+        <w:t xml:space="preserve"> </w:t>
+      </w:r>
+      <w:proofErr w:type="spellStart"/>
+      <w:r>
+        <w:rPr>
+          <w:lang w:val="de-DE"/>
+        </w:rPr>
+        <w:t>znakova</w:t>
+      </w:r>
+      <w:proofErr w:type="spellEnd"/>
+      <w:r>
+        <w:rPr>
+          <w:lang w:val="de-DE"/>
+        </w:rPr>
+        <w:t xml:space="preserve"> – </w:t>
+      </w:r>
+      <w:proofErr w:type="spellStart"/>
+      <w:r>
+        <w:rPr>
+          <w:lang w:val="de-DE"/>
+        </w:rPr>
+        <w:t>uključujući</w:t>
+      </w:r>
+      <w:proofErr w:type="spellEnd"/>
+      <w:r>
+        <w:rPr>
+          <w:lang w:val="de-DE"/>
+        </w:rPr>
+        <w:t xml:space="preserve"> </w:t>
+      </w:r>
+      <w:proofErr w:type="spellStart"/>
+      <w:r>
+        <w:rPr>
+          <w:lang w:val="de-DE"/>
+        </w:rPr>
+        <w:t>klasične</w:t>
+      </w:r>
+      <w:proofErr w:type="spellEnd"/>
+      <w:r>
+        <w:rPr>
+          <w:lang w:val="de-DE"/>
+        </w:rPr>
+        <w:t xml:space="preserve"> </w:t>
+      </w:r>
+      <w:proofErr w:type="spellStart"/>
+      <w:r>
+        <w:rPr>
+          <w:lang w:val="de-DE"/>
+        </w:rPr>
+        <w:t>tehnike</w:t>
+      </w:r>
+      <w:proofErr w:type="spellEnd"/>
+      <w:r>
+        <w:rPr>
+          <w:lang w:val="de-DE"/>
+        </w:rPr>
+        <w:t xml:space="preserve"> </w:t>
+      </w:r>
+      <w:proofErr w:type="spellStart"/>
+      <w:r>
+        <w:rPr>
+          <w:lang w:val="de-DE"/>
+        </w:rPr>
+        <w:t>obrade</w:t>
+      </w:r>
+      <w:proofErr w:type="spellEnd"/>
+      <w:r>
+        <w:rPr>
+          <w:lang w:val="de-DE"/>
+        </w:rPr>
+        <w:t xml:space="preserve"> </w:t>
+      </w:r>
+      <w:proofErr w:type="spellStart"/>
+      <w:r>
+        <w:rPr>
+          <w:lang w:val="de-DE"/>
+        </w:rPr>
+        <w:t>slike</w:t>
+      </w:r>
+      <w:proofErr w:type="spellEnd"/>
+      <w:r>
+        <w:rPr>
+          <w:lang w:val="de-DE"/>
+        </w:rPr>
+        <w:t xml:space="preserve"> i moderne </w:t>
+      </w:r>
+      <w:proofErr w:type="spellStart"/>
+      <w:r>
+        <w:rPr>
+          <w:lang w:val="de-DE"/>
+        </w:rPr>
+        <w:t>pristupe</w:t>
+      </w:r>
+      <w:proofErr w:type="spellEnd"/>
+      <w:r>
+        <w:rPr>
+          <w:lang w:val="de-DE"/>
+        </w:rPr>
+        <w:t xml:space="preserve"> </w:t>
+      </w:r>
+      <w:proofErr w:type="spellStart"/>
+      <w:r>
+        <w:rPr>
+          <w:lang w:val="de-DE"/>
+        </w:rPr>
+        <w:t>bazirane</w:t>
+      </w:r>
+      <w:proofErr w:type="spellEnd"/>
+      <w:r>
+        <w:rPr>
+          <w:lang w:val="de-DE"/>
+        </w:rPr>
+        <w:t xml:space="preserve"> na </w:t>
+      </w:r>
+      <w:proofErr w:type="spellStart"/>
+      <w:r>
+        <w:rPr>
+          <w:lang w:val="de-DE"/>
+        </w:rPr>
+        <w:t>dubokom</w:t>
+      </w:r>
+      <w:proofErr w:type="spellEnd"/>
+      <w:r>
+        <w:rPr>
+          <w:lang w:val="de-DE"/>
+        </w:rPr>
+        <w:t xml:space="preserve"> </w:t>
+      </w:r>
+      <w:proofErr w:type="spellStart"/>
+      <w:r>
+        <w:rPr>
+          <w:lang w:val="de-DE"/>
+        </w:rPr>
+        <w:t>učenju</w:t>
+      </w:r>
+      <w:proofErr w:type="spellEnd"/>
+      <w:r>
+        <w:rPr>
+          <w:lang w:val="de-DE"/>
+        </w:rPr>
+        <w:t xml:space="preserve">. </w:t>
+      </w:r>
+      <w:proofErr w:type="spellStart"/>
+      <w:r>
+        <w:rPr>
+          <w:lang w:val="de-DE"/>
+        </w:rPr>
+        <w:t>Četvrto</w:t>
+      </w:r>
+      <w:proofErr w:type="spellEnd"/>
+      <w:r>
+        <w:rPr>
+          <w:lang w:val="de-DE"/>
+        </w:rPr>
+        <w:t xml:space="preserve"> </w:t>
+      </w:r>
+      <w:proofErr w:type="spellStart"/>
+      <w:r>
+        <w:rPr>
+          <w:lang w:val="de-DE"/>
+        </w:rPr>
+        <w:t>poglavlje</w:t>
+      </w:r>
+      <w:proofErr w:type="spellEnd"/>
+      <w:r>
+        <w:rPr>
+          <w:lang w:val="de-DE"/>
+        </w:rPr>
+        <w:t xml:space="preserve"> </w:t>
+      </w:r>
+      <w:proofErr w:type="spellStart"/>
+      <w:r>
+        <w:rPr>
+          <w:lang w:val="de-DE"/>
+        </w:rPr>
+        <w:t>predstavlja</w:t>
+      </w:r>
+      <w:proofErr w:type="spellEnd"/>
+      <w:r>
+        <w:rPr>
+          <w:lang w:val="de-DE"/>
+        </w:rPr>
+        <w:t xml:space="preserve"> </w:t>
+      </w:r>
+      <w:proofErr w:type="spellStart"/>
+      <w:r>
+        <w:rPr>
+          <w:lang w:val="de-DE"/>
+        </w:rPr>
+        <w:t>praktičnu</w:t>
+      </w:r>
+      <w:proofErr w:type="spellEnd"/>
+      <w:r>
+        <w:rPr>
+          <w:lang w:val="de-DE"/>
+        </w:rPr>
+        <w:t xml:space="preserve"> </w:t>
+      </w:r>
+      <w:proofErr w:type="spellStart"/>
+      <w:r>
+        <w:rPr>
+          <w:lang w:val="de-DE"/>
+        </w:rPr>
+        <w:t>implementaciju</w:t>
+      </w:r>
+      <w:proofErr w:type="spellEnd"/>
+      <w:r>
+        <w:rPr>
+          <w:lang w:val="de-DE"/>
+        </w:rPr>
+        <w:t xml:space="preserve"> </w:t>
+      </w:r>
+      <w:proofErr w:type="spellStart"/>
+      <w:r>
+        <w:rPr>
+          <w:lang w:val="de-DE"/>
+        </w:rPr>
+        <w:t>sistema</w:t>
+      </w:r>
+      <w:proofErr w:type="spellEnd"/>
+      <w:r>
+        <w:rPr>
+          <w:lang w:val="de-DE"/>
+        </w:rPr>
+        <w:t xml:space="preserve">, </w:t>
+      </w:r>
+      <w:proofErr w:type="spellStart"/>
+      <w:r>
+        <w:rPr>
+          <w:lang w:val="de-DE"/>
+        </w:rPr>
+        <w:t>dok</w:t>
+      </w:r>
+      <w:proofErr w:type="spellEnd"/>
+      <w:r>
+        <w:rPr>
+          <w:lang w:val="de-DE"/>
+        </w:rPr>
+        <w:t xml:space="preserve"> se u </w:t>
+      </w:r>
+      <w:proofErr w:type="spellStart"/>
+      <w:r>
+        <w:rPr>
+          <w:lang w:val="de-DE"/>
+        </w:rPr>
+        <w:t>petom</w:t>
+      </w:r>
+      <w:proofErr w:type="spellEnd"/>
+      <w:r>
+        <w:rPr>
+          <w:lang w:val="de-DE"/>
+        </w:rPr>
+        <w:t xml:space="preserve"> </w:t>
+      </w:r>
+      <w:proofErr w:type="spellStart"/>
+      <w:r>
+        <w:rPr>
+          <w:lang w:val="de-DE"/>
+        </w:rPr>
+        <w:t>poglavlju</w:t>
+      </w:r>
+      <w:proofErr w:type="spellEnd"/>
+      <w:r>
+        <w:rPr>
+          <w:lang w:val="de-DE"/>
+        </w:rPr>
+        <w:t xml:space="preserve"> </w:t>
+      </w:r>
+      <w:proofErr w:type="spellStart"/>
+      <w:r>
+        <w:rPr>
+          <w:lang w:val="de-DE"/>
+        </w:rPr>
+        <w:t>analiziraju</w:t>
+      </w:r>
+      <w:proofErr w:type="spellEnd"/>
+      <w:r>
+        <w:rPr>
+          <w:lang w:val="de-DE"/>
+        </w:rPr>
+        <w:t xml:space="preserve"> </w:t>
+      </w:r>
+      <w:proofErr w:type="spellStart"/>
+      <w:r>
+        <w:rPr>
+          <w:lang w:val="de-DE"/>
+        </w:rPr>
+        <w:t>postignuti</w:t>
+      </w:r>
+      <w:proofErr w:type="spellEnd"/>
+      <w:r>
+        <w:rPr>
+          <w:lang w:val="de-DE"/>
+        </w:rPr>
+        <w:t xml:space="preserve"> </w:t>
+      </w:r>
+      <w:proofErr w:type="spellStart"/>
+      <w:r>
+        <w:rPr>
+          <w:lang w:val="de-DE"/>
+        </w:rPr>
+        <w:t>rezultati</w:t>
+      </w:r>
+      <w:proofErr w:type="spellEnd"/>
+      <w:r>
+        <w:rPr>
+          <w:lang w:val="de-DE"/>
+        </w:rPr>
+        <w:t xml:space="preserve"> i </w:t>
+      </w:r>
+      <w:proofErr w:type="spellStart"/>
+      <w:r>
+        <w:rPr>
+          <w:lang w:val="de-DE"/>
+        </w:rPr>
+        <w:t>evaluacija</w:t>
+      </w:r>
+      <w:proofErr w:type="spellEnd"/>
+      <w:r>
+        <w:rPr>
+          <w:lang w:val="de-DE"/>
+        </w:rPr>
+        <w:t xml:space="preserve"> </w:t>
+      </w:r>
+      <w:proofErr w:type="spellStart"/>
+      <w:r>
+        <w:rPr>
+          <w:lang w:val="de-DE"/>
+        </w:rPr>
+        <w:t>modela</w:t>
+      </w:r>
+      <w:proofErr w:type="spellEnd"/>
+      <w:r>
+        <w:rPr>
+          <w:lang w:val="de-DE"/>
+        </w:rPr>
+        <w:t xml:space="preserve">. </w:t>
+      </w:r>
+      <w:proofErr w:type="spellStart"/>
+      <w:r>
+        <w:rPr>
+          <w:lang w:val="de-DE"/>
+        </w:rPr>
+        <w:t>Šesto</w:t>
+      </w:r>
+      <w:proofErr w:type="spellEnd"/>
+      <w:r>
+        <w:rPr>
+          <w:lang w:val="de-DE"/>
+        </w:rPr>
+        <w:t xml:space="preserve"> i </w:t>
+      </w:r>
+      <w:proofErr w:type="spellStart"/>
+      <w:r>
+        <w:rPr>
+          <w:lang w:val="de-DE"/>
+        </w:rPr>
+        <w:t>sedmo</w:t>
+      </w:r>
+      <w:proofErr w:type="spellEnd"/>
+      <w:r>
+        <w:rPr>
+          <w:lang w:val="de-DE"/>
+        </w:rPr>
+        <w:t xml:space="preserve"> </w:t>
+      </w:r>
+      <w:proofErr w:type="spellStart"/>
+      <w:r>
+        <w:rPr>
+          <w:lang w:val="de-DE"/>
+        </w:rPr>
+        <w:t>poglavlje</w:t>
+      </w:r>
+      <w:proofErr w:type="spellEnd"/>
+      <w:r>
+        <w:rPr>
+          <w:lang w:val="de-DE"/>
+        </w:rPr>
+        <w:t xml:space="preserve"> </w:t>
+      </w:r>
+      <w:proofErr w:type="spellStart"/>
+      <w:r>
+        <w:rPr>
+          <w:lang w:val="de-DE"/>
+        </w:rPr>
+        <w:t>diskutuju</w:t>
+      </w:r>
+      <w:proofErr w:type="spellEnd"/>
+      <w:r>
+        <w:rPr>
+          <w:lang w:val="de-DE"/>
+        </w:rPr>
+        <w:t xml:space="preserve"> o </w:t>
+      </w:r>
+      <w:proofErr w:type="spellStart"/>
+      <w:r>
+        <w:rPr>
+          <w:lang w:val="de-DE"/>
+        </w:rPr>
+        <w:t>izazovima</w:t>
+      </w:r>
+      <w:proofErr w:type="spellEnd"/>
+      <w:r>
+        <w:rPr>
+          <w:lang w:val="de-DE"/>
+        </w:rPr>
+        <w:t xml:space="preserve"> i </w:t>
+      </w:r>
+      <w:proofErr w:type="spellStart"/>
+      <w:r>
+        <w:rPr>
+          <w:lang w:val="de-DE"/>
+        </w:rPr>
+        <w:t>potencijalnim</w:t>
+      </w:r>
+      <w:proofErr w:type="spellEnd"/>
+      <w:r>
+        <w:rPr>
+          <w:lang w:val="de-DE"/>
+        </w:rPr>
+        <w:t xml:space="preserve"> </w:t>
+      </w:r>
+      <w:proofErr w:type="spellStart"/>
+      <w:r>
+        <w:rPr>
+          <w:lang w:val="de-DE"/>
+        </w:rPr>
+        <w:t>pravcima</w:t>
+      </w:r>
+      <w:proofErr w:type="spellEnd"/>
+      <w:r>
+        <w:rPr>
+          <w:lang w:val="de-DE"/>
+        </w:rPr>
+        <w:t xml:space="preserve"> </w:t>
+      </w:r>
+      <w:proofErr w:type="spellStart"/>
+      <w:r>
+        <w:rPr>
+          <w:lang w:val="de-DE"/>
+        </w:rPr>
+        <w:t>za</w:t>
+      </w:r>
+      <w:proofErr w:type="spellEnd"/>
+      <w:r>
+        <w:rPr>
+          <w:lang w:val="de-DE"/>
+        </w:rPr>
+        <w:t xml:space="preserve"> </w:t>
+      </w:r>
+      <w:proofErr w:type="spellStart"/>
+      <w:r>
+        <w:rPr>
+          <w:lang w:val="de-DE"/>
+        </w:rPr>
+        <w:t>unapređenje</w:t>
+      </w:r>
+      <w:proofErr w:type="spellEnd"/>
+      <w:r>
+        <w:rPr>
+          <w:lang w:val="de-DE"/>
+        </w:rPr>
+        <w:t xml:space="preserve"> </w:t>
+      </w:r>
+      <w:proofErr w:type="spellStart"/>
+      <w:r>
+        <w:rPr>
+          <w:lang w:val="de-DE"/>
+        </w:rPr>
+        <w:t>sistema</w:t>
+      </w:r>
+      <w:proofErr w:type="spellEnd"/>
+      <w:r>
+        <w:rPr>
+          <w:lang w:val="de-DE"/>
+        </w:rPr>
+        <w:t xml:space="preserve">. Na </w:t>
+      </w:r>
+      <w:proofErr w:type="spellStart"/>
+      <w:r>
+        <w:rPr>
+          <w:lang w:val="de-DE"/>
+        </w:rPr>
+        <w:t>kraju</w:t>
+      </w:r>
+      <w:proofErr w:type="spellEnd"/>
+      <w:r>
+        <w:rPr>
+          <w:lang w:val="de-DE"/>
+        </w:rPr>
+        <w:t xml:space="preserve">, u </w:t>
+      </w:r>
+      <w:proofErr w:type="spellStart"/>
+      <w:r>
+        <w:rPr>
+          <w:lang w:val="de-DE"/>
+        </w:rPr>
+        <w:t>zaključku</w:t>
+      </w:r>
+      <w:proofErr w:type="spellEnd"/>
+      <w:r>
+        <w:rPr>
+          <w:lang w:val="de-DE"/>
+        </w:rPr>
+        <w:t xml:space="preserve"> se </w:t>
+      </w:r>
+      <w:proofErr w:type="spellStart"/>
+      <w:r>
+        <w:rPr>
+          <w:lang w:val="de-DE"/>
+        </w:rPr>
+        <w:t>sumiraju</w:t>
+      </w:r>
+      <w:proofErr w:type="spellEnd"/>
+      <w:r>
+        <w:rPr>
+          <w:lang w:val="de-DE"/>
+        </w:rPr>
+        <w:t xml:space="preserve"> </w:t>
+      </w:r>
+      <w:proofErr w:type="spellStart"/>
+      <w:r>
+        <w:rPr>
+          <w:lang w:val="de-DE"/>
+        </w:rPr>
+        <w:t>ključna</w:t>
+      </w:r>
+      <w:proofErr w:type="spellEnd"/>
+      <w:r>
+        <w:rPr>
+          <w:lang w:val="de-DE"/>
+        </w:rPr>
+        <w:t xml:space="preserve"> </w:t>
+      </w:r>
+      <w:proofErr w:type="spellStart"/>
+      <w:r>
+        <w:rPr>
+          <w:lang w:val="de-DE"/>
+        </w:rPr>
+        <w:t>zapažanja</w:t>
+      </w:r>
+      <w:proofErr w:type="spellEnd"/>
+      <w:r>
+        <w:rPr>
+          <w:lang w:val="de-DE"/>
+        </w:rPr>
+        <w:t xml:space="preserve"> i </w:t>
+      </w:r>
+      <w:proofErr w:type="spellStart"/>
+      <w:r>
+        <w:rPr>
+          <w:lang w:val="de-DE"/>
+        </w:rPr>
+        <w:t>doprinosi</w:t>
+      </w:r>
+      <w:proofErr w:type="spellEnd"/>
+      <w:r>
+        <w:rPr>
+          <w:lang w:val="de-DE"/>
+        </w:rPr>
+        <w:t xml:space="preserve"> </w:t>
+      </w:r>
+      <w:proofErr w:type="spellStart"/>
+      <w:r>
+        <w:rPr>
+          <w:lang w:val="de-DE"/>
+        </w:rPr>
+        <w:t>rada</w:t>
+      </w:r>
+      <w:proofErr w:type="spellEnd"/>
+      <w:r>
+        <w:rPr>
+          <w:lang w:val="de-DE"/>
+        </w:rPr>
+        <w:t>.</w:t>
+      </w:r>
+    </w:p>
+    <w:p>
+      <w:pPr>
         <w:pStyle w:val="berschrift1"/>
         <w:rPr>
           <w:sz w:val="32"/>
@@ -4017,8 +6127,8 @@
         </w:rPr>
       </w:pPr>
       <w:bookmarkStart w:id="8" w:name="_Toc202175358"/>
-      <w:bookmarkEnd w:id="2"/>
       <w:bookmarkEnd w:id="3"/>
+      <w:bookmarkEnd w:id="4"/>
       <w:proofErr w:type="spellStart"/>
       <w:r>
         <w:rPr>
@@ -4100,6 +6210,741 @@
     </w:p>
     <w:p>
       <w:pPr>
+        <w:ind w:left="720"/>
+      </w:pPr>
+      <w:proofErr w:type="spellStart"/>
+      <w:r>
+        <w:t>Saobraćajni</w:t>
+      </w:r>
+      <w:proofErr w:type="spellEnd"/>
+      <w:r>
+        <w:t xml:space="preserve"> </w:t>
+      </w:r>
+      <w:proofErr w:type="spellStart"/>
+      <w:r>
+        <w:t>znakovi</w:t>
+      </w:r>
+      <w:proofErr w:type="spellEnd"/>
+      <w:r>
+        <w:t xml:space="preserve"> </w:t>
+      </w:r>
+      <w:proofErr w:type="spellStart"/>
+      <w:r>
+        <w:t>su</w:t>
+      </w:r>
+      <w:proofErr w:type="spellEnd"/>
+      <w:r>
+        <w:t xml:space="preserve"> </w:t>
+      </w:r>
+      <w:proofErr w:type="spellStart"/>
+      <w:r>
+        <w:t>standardizovani</w:t>
+      </w:r>
+      <w:proofErr w:type="spellEnd"/>
+      <w:r>
+        <w:t xml:space="preserve"> </w:t>
+      </w:r>
+      <w:proofErr w:type="spellStart"/>
+      <w:r>
+        <w:t>vizuelni</w:t>
+      </w:r>
+      <w:proofErr w:type="spellEnd"/>
+      <w:r>
+        <w:t xml:space="preserve"> </w:t>
+      </w:r>
+      <w:proofErr w:type="spellStart"/>
+      <w:r>
+        <w:t>objekti</w:t>
+      </w:r>
+      <w:proofErr w:type="spellEnd"/>
+      <w:r>
+        <w:t xml:space="preserve"> koji </w:t>
+      </w:r>
+      <w:proofErr w:type="spellStart"/>
+      <w:r>
+        <w:t>pružaju</w:t>
+      </w:r>
+      <w:proofErr w:type="spellEnd"/>
+      <w:r>
+        <w:t xml:space="preserve"> </w:t>
+      </w:r>
+      <w:proofErr w:type="spellStart"/>
+      <w:r>
+        <w:t>informacije</w:t>
+      </w:r>
+      <w:proofErr w:type="spellEnd"/>
+      <w:r>
+        <w:t xml:space="preserve"> </w:t>
+      </w:r>
+      <w:proofErr w:type="spellStart"/>
+      <w:r>
+        <w:t>učesnicima</w:t>
+      </w:r>
+      <w:proofErr w:type="spellEnd"/>
+      <w:r>
+        <w:t xml:space="preserve"> u </w:t>
+      </w:r>
+      <w:proofErr w:type="spellStart"/>
+      <w:r>
+        <w:t>saobraćaju</w:t>
+      </w:r>
+      <w:proofErr w:type="spellEnd"/>
+      <w:r>
+        <w:t xml:space="preserve"> </w:t>
+      </w:r>
+      <w:proofErr w:type="spellStart"/>
+      <w:r>
+        <w:t>radi</w:t>
+      </w:r>
+      <w:proofErr w:type="spellEnd"/>
+      <w:r>
+        <w:t xml:space="preserve"> </w:t>
+      </w:r>
+      <w:proofErr w:type="spellStart"/>
+      <w:r>
+        <w:t>regulacije</w:t>
+      </w:r>
+      <w:proofErr w:type="spellEnd"/>
+      <w:r>
+        <w:t xml:space="preserve">, </w:t>
+      </w:r>
+      <w:proofErr w:type="spellStart"/>
+      <w:r>
+        <w:t>upozorenja</w:t>
+      </w:r>
+      <w:proofErr w:type="spellEnd"/>
+      <w:r>
+        <w:t xml:space="preserve"> </w:t>
+      </w:r>
+      <w:proofErr w:type="spellStart"/>
+      <w:r>
+        <w:t>ili</w:t>
+      </w:r>
+      <w:proofErr w:type="spellEnd"/>
+      <w:r>
+        <w:t xml:space="preserve"> </w:t>
+      </w:r>
+      <w:proofErr w:type="spellStart"/>
+      <w:r>
+        <w:t>obavještavanja</w:t>
+      </w:r>
+      <w:proofErr w:type="spellEnd"/>
+      <w:r>
+        <w:t xml:space="preserve">. U </w:t>
+      </w:r>
+      <w:proofErr w:type="spellStart"/>
+      <w:r>
+        <w:t>kontekstu</w:t>
+      </w:r>
+      <w:proofErr w:type="spellEnd"/>
+      <w:r>
+        <w:t xml:space="preserve"> </w:t>
+      </w:r>
+      <w:proofErr w:type="spellStart"/>
+      <w:r>
+        <w:t>računarskog</w:t>
+      </w:r>
+      <w:proofErr w:type="spellEnd"/>
+      <w:r>
+        <w:t xml:space="preserve"> </w:t>
+      </w:r>
+      <w:proofErr w:type="spellStart"/>
+      <w:r>
+        <w:t>vida</w:t>
+      </w:r>
+      <w:proofErr w:type="spellEnd"/>
+      <w:r>
+        <w:t xml:space="preserve">, oni </w:t>
+      </w:r>
+      <w:proofErr w:type="spellStart"/>
+      <w:r>
+        <w:t>predstavljaju</w:t>
+      </w:r>
+      <w:proofErr w:type="spellEnd"/>
+      <w:r>
+        <w:t xml:space="preserve"> </w:t>
+      </w:r>
+      <w:proofErr w:type="spellStart"/>
+      <w:r>
+        <w:t>specifične</w:t>
+      </w:r>
+      <w:proofErr w:type="spellEnd"/>
+      <w:r>
+        <w:t xml:space="preserve"> </w:t>
+      </w:r>
+      <w:proofErr w:type="spellStart"/>
+      <w:r>
+        <w:t>ciljeve</w:t>
+      </w:r>
+      <w:proofErr w:type="spellEnd"/>
+      <w:r>
+        <w:t xml:space="preserve"> za </w:t>
+      </w:r>
+      <w:proofErr w:type="spellStart"/>
+      <w:r>
+        <w:t>detekciju</w:t>
+      </w:r>
+      <w:proofErr w:type="spellEnd"/>
+      <w:r>
+        <w:t xml:space="preserve"> </w:t>
+      </w:r>
+      <w:proofErr w:type="spellStart"/>
+      <w:r>
+        <w:t>i</w:t>
+      </w:r>
+      <w:proofErr w:type="spellEnd"/>
+      <w:r>
+        <w:t xml:space="preserve"> </w:t>
+      </w:r>
+      <w:proofErr w:type="spellStart"/>
+      <w:r>
+        <w:t>klasifikaciju</w:t>
+      </w:r>
+      <w:proofErr w:type="spellEnd"/>
+      <w:r>
+        <w:t xml:space="preserve">, a </w:t>
+      </w:r>
+      <w:proofErr w:type="spellStart"/>
+      <w:r>
+        <w:t>njihova</w:t>
+      </w:r>
+      <w:proofErr w:type="spellEnd"/>
+      <w:r>
+        <w:t xml:space="preserve"> </w:t>
+      </w:r>
+      <w:proofErr w:type="spellStart"/>
+      <w:r>
+        <w:t>uspješna</w:t>
+      </w:r>
+      <w:proofErr w:type="spellEnd"/>
+      <w:r>
+        <w:t xml:space="preserve"> </w:t>
+      </w:r>
+      <w:proofErr w:type="spellStart"/>
+      <w:r>
+        <w:t>prepoznatljivost</w:t>
+      </w:r>
+      <w:proofErr w:type="spellEnd"/>
+      <w:r>
+        <w:t xml:space="preserve"> </w:t>
+      </w:r>
+      <w:proofErr w:type="spellStart"/>
+      <w:r>
+        <w:t>zasniva</w:t>
+      </w:r>
+      <w:proofErr w:type="spellEnd"/>
+      <w:r>
+        <w:t xml:space="preserve"> se </w:t>
+      </w:r>
+      <w:proofErr w:type="spellStart"/>
+      <w:r>
+        <w:t>na</w:t>
+      </w:r>
+      <w:proofErr w:type="spellEnd"/>
+      <w:r>
+        <w:t xml:space="preserve"> </w:t>
+      </w:r>
+      <w:proofErr w:type="spellStart"/>
+      <w:r>
+        <w:t>nekoliko</w:t>
+      </w:r>
+      <w:proofErr w:type="spellEnd"/>
+      <w:r>
+        <w:t xml:space="preserve"> </w:t>
+      </w:r>
+      <w:proofErr w:type="spellStart"/>
+      <w:r>
+        <w:t>ključnih</w:t>
+      </w:r>
+      <w:proofErr w:type="spellEnd"/>
+      <w:r>
+        <w:t xml:space="preserve"> </w:t>
+      </w:r>
+      <w:proofErr w:type="spellStart"/>
+      <w:r>
+        <w:t>karakteristika</w:t>
+      </w:r>
+      <w:proofErr w:type="spellEnd"/>
+      <w:r>
+        <w:t xml:space="preserve">: </w:t>
+      </w:r>
+      <w:proofErr w:type="spellStart"/>
+      <w:r>
+        <w:t>boji</w:t>
+      </w:r>
+      <w:proofErr w:type="spellEnd"/>
+      <w:r>
+        <w:t xml:space="preserve">, </w:t>
+      </w:r>
+      <w:proofErr w:type="spellStart"/>
+      <w:r>
+        <w:t>obliku</w:t>
+      </w:r>
+      <w:proofErr w:type="spellEnd"/>
+      <w:r>
+        <w:t xml:space="preserve">, </w:t>
+      </w:r>
+      <w:proofErr w:type="spellStart"/>
+      <w:r>
+        <w:t>kontrastu</w:t>
+      </w:r>
+      <w:proofErr w:type="spellEnd"/>
+      <w:r>
+        <w:t xml:space="preserve"> </w:t>
+      </w:r>
+      <w:proofErr w:type="spellStart"/>
+      <w:r>
+        <w:t>i</w:t>
+      </w:r>
+      <w:proofErr w:type="spellEnd"/>
+      <w:r>
+        <w:t xml:space="preserve"> </w:t>
+      </w:r>
+      <w:proofErr w:type="spellStart"/>
+      <w:r>
+        <w:t>lokaciji</w:t>
+      </w:r>
+      <w:proofErr w:type="spellEnd"/>
+      <w:r>
+        <w:t xml:space="preserve"> u </w:t>
+      </w:r>
+      <w:proofErr w:type="spellStart"/>
+      <w:r>
+        <w:t>slici</w:t>
+      </w:r>
+      <w:proofErr w:type="spellEnd"/>
+      <w:r>
+        <w:t>.</w:t>
+      </w:r>
+    </w:p>
+    <w:p>
+      <w:pPr>
+        <w:ind w:left="720"/>
+      </w:pPr>
+    </w:p>
+    <w:p>
+      <w:pPr>
+        <w:ind w:left="720"/>
+      </w:pPr>
+      <w:proofErr w:type="spellStart"/>
+      <w:r>
+        <w:t>Oblici</w:t>
+      </w:r>
+      <w:proofErr w:type="spellEnd"/>
+      <w:r>
+        <w:t xml:space="preserve"> </w:t>
+      </w:r>
+      <w:proofErr w:type="spellStart"/>
+      <w:r>
+        <w:t>znakova</w:t>
+      </w:r>
+      <w:proofErr w:type="spellEnd"/>
+      <w:r>
+        <w:t xml:space="preserve"> </w:t>
+      </w:r>
+      <w:proofErr w:type="spellStart"/>
+      <w:r>
+        <w:t>su</w:t>
+      </w:r>
+      <w:proofErr w:type="spellEnd"/>
+      <w:r>
+        <w:t xml:space="preserve"> </w:t>
+      </w:r>
+      <w:proofErr w:type="spellStart"/>
+      <w:r>
+        <w:t>dizajnirani</w:t>
+      </w:r>
+      <w:proofErr w:type="spellEnd"/>
+      <w:r>
+        <w:t xml:space="preserve"> </w:t>
+      </w:r>
+      <w:proofErr w:type="spellStart"/>
+      <w:r>
+        <w:t>tako</w:t>
+      </w:r>
+      <w:proofErr w:type="spellEnd"/>
+      <w:r>
+        <w:t xml:space="preserve"> da </w:t>
+      </w:r>
+      <w:proofErr w:type="spellStart"/>
+      <w:r>
+        <w:t>budu</w:t>
+      </w:r>
+      <w:proofErr w:type="spellEnd"/>
+      <w:r>
+        <w:t xml:space="preserve"> </w:t>
+      </w:r>
+      <w:proofErr w:type="spellStart"/>
+      <w:r>
+        <w:t>jednoznačni</w:t>
+      </w:r>
+      <w:proofErr w:type="spellEnd"/>
+      <w:r>
+        <w:t xml:space="preserve"> – </w:t>
+      </w:r>
+      <w:proofErr w:type="spellStart"/>
+      <w:r>
+        <w:t>trokutasti</w:t>
+      </w:r>
+      <w:proofErr w:type="spellEnd"/>
+      <w:r>
+        <w:t xml:space="preserve"> </w:t>
+      </w:r>
+      <w:proofErr w:type="spellStart"/>
+      <w:r>
+        <w:t>znakovi</w:t>
+      </w:r>
+      <w:proofErr w:type="spellEnd"/>
+      <w:r>
+        <w:t xml:space="preserve"> </w:t>
+      </w:r>
+      <w:proofErr w:type="spellStart"/>
+      <w:r>
+        <w:t>obično</w:t>
+      </w:r>
+      <w:proofErr w:type="spellEnd"/>
+      <w:r>
+        <w:t xml:space="preserve"> </w:t>
+      </w:r>
+      <w:proofErr w:type="spellStart"/>
+      <w:r>
+        <w:t>označavaju</w:t>
+      </w:r>
+      <w:proofErr w:type="spellEnd"/>
+      <w:r>
+        <w:t xml:space="preserve"> </w:t>
+      </w:r>
+      <w:proofErr w:type="spellStart"/>
+      <w:r>
+        <w:t>upozorenja</w:t>
+      </w:r>
+      <w:proofErr w:type="spellEnd"/>
+      <w:r>
+        <w:t xml:space="preserve">, </w:t>
+      </w:r>
+      <w:proofErr w:type="spellStart"/>
+      <w:r>
+        <w:t>kružni</w:t>
+      </w:r>
+      <w:proofErr w:type="spellEnd"/>
+      <w:r>
+        <w:t xml:space="preserve"> </w:t>
+      </w:r>
+      <w:proofErr w:type="spellStart"/>
+      <w:r>
+        <w:t>znakovi</w:t>
+      </w:r>
+      <w:proofErr w:type="spellEnd"/>
+      <w:r>
+        <w:t xml:space="preserve"> </w:t>
+      </w:r>
+      <w:proofErr w:type="spellStart"/>
+      <w:r>
+        <w:t>zabrane</w:t>
+      </w:r>
+      <w:proofErr w:type="spellEnd"/>
+      <w:r>
+        <w:t xml:space="preserve">, </w:t>
+      </w:r>
+      <w:proofErr w:type="spellStart"/>
+      <w:r>
+        <w:t>dok</w:t>
+      </w:r>
+      <w:proofErr w:type="spellEnd"/>
+      <w:r>
+        <w:t xml:space="preserve"> </w:t>
+      </w:r>
+      <w:proofErr w:type="spellStart"/>
+      <w:r>
+        <w:t>pravougaoni</w:t>
+      </w:r>
+      <w:proofErr w:type="spellEnd"/>
+      <w:r>
+        <w:t xml:space="preserve"> </w:t>
+      </w:r>
+      <w:proofErr w:type="spellStart"/>
+      <w:r>
+        <w:t>znakovi</w:t>
+      </w:r>
+      <w:proofErr w:type="spellEnd"/>
+      <w:r>
+        <w:t xml:space="preserve"> </w:t>
+      </w:r>
+      <w:proofErr w:type="spellStart"/>
+      <w:r>
+        <w:t>pružaju</w:t>
+      </w:r>
+      <w:proofErr w:type="spellEnd"/>
+      <w:r>
+        <w:t xml:space="preserve"> </w:t>
+      </w:r>
+      <w:proofErr w:type="spellStart"/>
+      <w:r>
+        <w:t>informacije</w:t>
+      </w:r>
+      <w:proofErr w:type="spellEnd"/>
+      <w:r>
+        <w:t xml:space="preserve"> </w:t>
+      </w:r>
+      <w:proofErr w:type="spellStart"/>
+      <w:r>
+        <w:t>ili</w:t>
+      </w:r>
+      <w:proofErr w:type="spellEnd"/>
+      <w:r>
+        <w:t xml:space="preserve"> </w:t>
+      </w:r>
+      <w:proofErr w:type="spellStart"/>
+      <w:r>
+        <w:t>upute</w:t>
+      </w:r>
+      <w:proofErr w:type="spellEnd"/>
+      <w:r>
+        <w:t xml:space="preserve">. Boje </w:t>
+      </w:r>
+      <w:proofErr w:type="spellStart"/>
+      <w:r>
+        <w:t>dodatno</w:t>
+      </w:r>
+      <w:proofErr w:type="spellEnd"/>
+      <w:r>
+        <w:t xml:space="preserve"> </w:t>
+      </w:r>
+      <w:proofErr w:type="spellStart"/>
+      <w:r>
+        <w:t>pomažu</w:t>
+      </w:r>
+      <w:proofErr w:type="spellEnd"/>
+      <w:r>
+        <w:t xml:space="preserve"> u </w:t>
+      </w:r>
+      <w:proofErr w:type="spellStart"/>
+      <w:r>
+        <w:t>klasifikaciji</w:t>
+      </w:r>
+      <w:proofErr w:type="spellEnd"/>
+      <w:r>
+        <w:t xml:space="preserve">: </w:t>
+      </w:r>
+      <w:proofErr w:type="spellStart"/>
+      <w:r>
+        <w:t>crvena</w:t>
+      </w:r>
+      <w:proofErr w:type="spellEnd"/>
+      <w:r>
+        <w:t xml:space="preserve"> za </w:t>
+      </w:r>
+      <w:proofErr w:type="spellStart"/>
+      <w:r>
+        <w:t>zabranu</w:t>
+      </w:r>
+      <w:proofErr w:type="spellEnd"/>
+      <w:r>
+        <w:t xml:space="preserve"> </w:t>
+      </w:r>
+      <w:proofErr w:type="spellStart"/>
+      <w:r>
+        <w:t>ili</w:t>
+      </w:r>
+      <w:proofErr w:type="spellEnd"/>
+      <w:r>
+        <w:t xml:space="preserve"> </w:t>
+      </w:r>
+      <w:proofErr w:type="spellStart"/>
+      <w:r>
+        <w:t>opasnost</w:t>
+      </w:r>
+      <w:proofErr w:type="spellEnd"/>
+      <w:r>
+        <w:t xml:space="preserve">, </w:t>
+      </w:r>
+      <w:proofErr w:type="spellStart"/>
+      <w:r>
+        <w:t>plava</w:t>
+      </w:r>
+      <w:proofErr w:type="spellEnd"/>
+      <w:r>
+        <w:t xml:space="preserve"> za </w:t>
+      </w:r>
+      <w:proofErr w:type="spellStart"/>
+      <w:r>
+        <w:t>obavezne</w:t>
+      </w:r>
+      <w:proofErr w:type="spellEnd"/>
+      <w:r>
+        <w:t xml:space="preserve"> </w:t>
+      </w:r>
+      <w:proofErr w:type="spellStart"/>
+      <w:r>
+        <w:t>radnje</w:t>
+      </w:r>
+      <w:proofErr w:type="spellEnd"/>
+      <w:r>
+        <w:t xml:space="preserve">, a </w:t>
+      </w:r>
+      <w:proofErr w:type="spellStart"/>
+      <w:r>
+        <w:t>bijela</w:t>
+      </w:r>
+      <w:proofErr w:type="spellEnd"/>
+      <w:r>
+        <w:t xml:space="preserve"> </w:t>
+      </w:r>
+      <w:proofErr w:type="spellStart"/>
+      <w:r>
+        <w:t>pozadina</w:t>
+      </w:r>
+      <w:proofErr w:type="spellEnd"/>
+      <w:r>
+        <w:t xml:space="preserve"> se </w:t>
+      </w:r>
+      <w:proofErr w:type="spellStart"/>
+      <w:r>
+        <w:t>koristi</w:t>
+      </w:r>
+      <w:proofErr w:type="spellEnd"/>
+      <w:r>
+        <w:t xml:space="preserve"> za </w:t>
+      </w:r>
+      <w:proofErr w:type="spellStart"/>
+      <w:r>
+        <w:t>informativne</w:t>
+      </w:r>
+      <w:proofErr w:type="spellEnd"/>
+      <w:r>
+        <w:t xml:space="preserve"> </w:t>
+      </w:r>
+      <w:proofErr w:type="spellStart"/>
+      <w:r>
+        <w:t>znakove</w:t>
+      </w:r>
+      <w:proofErr w:type="spellEnd"/>
+      <w:r>
+        <w:t xml:space="preserve">. Ove </w:t>
+      </w:r>
+      <w:proofErr w:type="spellStart"/>
+      <w:r>
+        <w:t>karakteristike</w:t>
+      </w:r>
+      <w:proofErr w:type="spellEnd"/>
+      <w:r>
+        <w:t xml:space="preserve"> </w:t>
+      </w:r>
+      <w:proofErr w:type="spellStart"/>
+      <w:r>
+        <w:t>omogućavaju</w:t>
+      </w:r>
+      <w:proofErr w:type="spellEnd"/>
+      <w:r>
+        <w:t xml:space="preserve"> </w:t>
+      </w:r>
+      <w:proofErr w:type="spellStart"/>
+      <w:r>
+        <w:t>efikasnu</w:t>
+      </w:r>
+      <w:proofErr w:type="spellEnd"/>
+      <w:r>
+        <w:t xml:space="preserve"> </w:t>
+      </w:r>
+      <w:proofErr w:type="spellStart"/>
+      <w:r>
+        <w:t>upotrebu</w:t>
+      </w:r>
+      <w:proofErr w:type="spellEnd"/>
+      <w:r>
+        <w:t xml:space="preserve"> </w:t>
+      </w:r>
+      <w:proofErr w:type="spellStart"/>
+      <w:r>
+        <w:t>metoda</w:t>
+      </w:r>
+      <w:proofErr w:type="spellEnd"/>
+      <w:r>
+        <w:t xml:space="preserve"> </w:t>
+      </w:r>
+      <w:proofErr w:type="spellStart"/>
+      <w:r>
+        <w:t>poput</w:t>
+      </w:r>
+      <w:proofErr w:type="spellEnd"/>
+      <w:r>
+        <w:t xml:space="preserve"> </w:t>
+      </w:r>
+      <w:proofErr w:type="spellStart"/>
+      <w:r>
+        <w:t>segmentacije</w:t>
+      </w:r>
+      <w:proofErr w:type="spellEnd"/>
+      <w:r>
+        <w:t xml:space="preserve"> po </w:t>
+      </w:r>
+      <w:proofErr w:type="spellStart"/>
+      <w:r>
+        <w:t>boji</w:t>
+      </w:r>
+      <w:proofErr w:type="spellEnd"/>
+      <w:r>
+        <w:t xml:space="preserve"> </w:t>
+      </w:r>
+      <w:proofErr w:type="spellStart"/>
+      <w:r>
+        <w:t>i</w:t>
+      </w:r>
+      <w:proofErr w:type="spellEnd"/>
+      <w:r>
+        <w:t xml:space="preserve"> </w:t>
+      </w:r>
+      <w:proofErr w:type="spellStart"/>
+      <w:r>
+        <w:t>detekcije</w:t>
+      </w:r>
+      <w:proofErr w:type="spellEnd"/>
+      <w:r>
+        <w:t xml:space="preserve"> </w:t>
+      </w:r>
+      <w:proofErr w:type="spellStart"/>
+      <w:r>
+        <w:t>kontura</w:t>
+      </w:r>
+      <w:proofErr w:type="spellEnd"/>
+      <w:r>
+        <w:t xml:space="preserve"> u </w:t>
+      </w:r>
+      <w:proofErr w:type="spellStart"/>
+      <w:r>
+        <w:t>ranim</w:t>
+      </w:r>
+      <w:proofErr w:type="spellEnd"/>
+      <w:r>
+        <w:t xml:space="preserve"> </w:t>
+      </w:r>
+      <w:proofErr w:type="spellStart"/>
+      <w:r>
+        <w:t>fazama</w:t>
+      </w:r>
+      <w:proofErr w:type="spellEnd"/>
+      <w:r>
+        <w:t xml:space="preserve"> </w:t>
+      </w:r>
+      <w:proofErr w:type="spellStart"/>
+      <w:r>
+        <w:t>obrade</w:t>
+      </w:r>
+      <w:proofErr w:type="spellEnd"/>
+      <w:r>
+        <w:t xml:space="preserve"> </w:t>
+      </w:r>
+      <w:proofErr w:type="spellStart"/>
+      <w:r>
+        <w:t>slike</w:t>
+      </w:r>
+      <w:proofErr w:type="spellEnd"/>
+      <w:r>
+        <w:t>.</w:t>
+      </w:r>
+    </w:p>
+    <w:p>
+      <w:pPr>
         <w:pStyle w:val="berschrift2"/>
         <w:rPr>
           <w:sz w:val="28"/>
@@ -4113,6 +6958,7 @@
           <w:sz w:val="28"/>
           <w:szCs w:val="28"/>
         </w:rPr>
+        <w:lastRenderedPageBreak/>
         <w:t>Računarski</w:t>
       </w:r>
       <w:proofErr w:type="spellEnd"/>
@@ -4243,8 +7089,8 @@
           <w:szCs w:val="32"/>
         </w:rPr>
       </w:pPr>
-      <w:bookmarkStart w:id="12" w:name="_Toc436203381"/>
-      <w:bookmarkStart w:id="13" w:name="_Toc202175362"/>
+      <w:bookmarkStart w:id="12" w:name="_Toc202175362"/>
+      <w:bookmarkStart w:id="13" w:name="_Toc436203381"/>
       <w:r>
         <w:rPr>
           <w:rFonts w:cs="Arial"/>
@@ -4334,7 +7180,7 @@
         </w:rPr>
         <w:t>znakova</w:t>
       </w:r>
-      <w:bookmarkEnd w:id="13"/>
+      <w:bookmarkEnd w:id="12"/>
       <w:proofErr w:type="spellEnd"/>
     </w:p>
     <w:p>
@@ -4671,14 +7517,7 @@
           <w:sz w:val="28"/>
           <w:szCs w:val="28"/>
         </w:rPr>
-        <w:t xml:space="preserve"> </w:t>
-      </w:r>
-      <w:r>
-        <w:rPr>
-          <w:sz w:val="28"/>
-          <w:szCs w:val="28"/>
-        </w:rPr>
-        <w:t>Sistema</w:t>
+        <w:t xml:space="preserve"> Sistema</w:t>
       </w:r>
       <w:bookmarkEnd w:id="18"/>
     </w:p>
@@ -4829,7 +7668,7 @@
         </w:rPr>
       </w:pPr>
       <w:bookmarkStart w:id="22" w:name="_Toc202175371"/>
-      <w:bookmarkEnd w:id="12"/>
+      <w:bookmarkEnd w:id="13"/>
       <w:proofErr w:type="spellStart"/>
       <w:r>
         <w:rPr>

</xml_diff>